<commit_message>
info bar now displays
</commit_message>
<xml_diff>
--- a/documentation/assignment_2/2805ICT_Pacman_Milestone_2.docx
+++ b/documentation/assignment_2/2805ICT_Pacman_Milestone_2.docx
@@ -10,7 +10,6 @@
           <w:docPartUnique/>
         </w:docPartObj>
       </w:sdtPr>
-      <w:sdtEndPr/>
       <w:sdtContent>
         <w:p>
           <w:r>
@@ -133,7 +132,6 @@
                                     <w:dataBinding w:prefixMappings="xmlns:ns0='http://purl.org/dc/elements/1.1/' xmlns:ns1='http://schemas.openxmlformats.org/package/2006/metadata/core-properties' " w:xpath="/ns1:coreProperties[1]/ns0:creator[1]" w:storeItemID="{6C3C8BC8-F283-45AE-878A-BAB7291924A1}"/>
                                     <w:text/>
                                   </w:sdtPr>
-                                  <w:sdtEndPr/>
                                   <w:sdtContent>
                                     <w:p>
                                       <w:pPr>
@@ -174,7 +172,6 @@
                                       <w:dataBinding w:prefixMappings="xmlns:ns0='http://schemas.openxmlformats.org/officeDocument/2006/extended-properties' " w:xpath="/ns0:Properties[1]/ns0:Company[1]" w:storeItemID="{6668398D-A668-4E3E-A5EB-62B293D839F1}"/>
                                       <w:text/>
                                     </w:sdtPr>
-                                    <w:sdtEndPr/>
                                     <w:sdtContent>
                                       <w:r>
                                         <w:rPr>
@@ -203,7 +200,6 @@
                                       <w:dataBinding w:prefixMappings="xmlns:ns0='http://schemas.microsoft.com/office/2006/coverPageProps' " w:xpath="/ns0:CoverPageProperties[1]/ns0:CompanyAddress[1]" w:storeItemID="{55AF091B-3C7A-41E3-B477-F2FDAA23CFDA}"/>
                                       <w:text/>
                                     </w:sdtPr>
-                                    <w:sdtEndPr/>
                                     <w:sdtContent>
                                       <w:r>
                                         <w:rPr>
@@ -273,7 +269,6 @@
                                     <w:dataBinding w:prefixMappings="xmlns:ns0='http://purl.org/dc/elements/1.1/' xmlns:ns1='http://schemas.openxmlformats.org/package/2006/metadata/core-properties' " w:xpath="/ns1:coreProperties[1]/ns0:title[1]" w:storeItemID="{6C3C8BC8-F283-45AE-878A-BAB7291924A1}"/>
                                     <w:text/>
                                   </w:sdtPr>
-                                  <w:sdtEndPr/>
                                   <w:sdtContent>
                                     <w:p>
                                       <w:pPr>
@@ -295,27 +290,7 @@
                                           <w:sz w:val="72"/>
                                           <w:szCs w:val="72"/>
                                         </w:rPr>
-                                        <w:t xml:space="preserve">2805ICT </w:t>
-                                      </w:r>
-                                      <w:r>
-                                        <w:rPr>
-                                          <w:rFonts w:asciiTheme="majorHAnsi" w:eastAsiaTheme="majorEastAsia" w:hAnsiTheme="majorHAnsi" w:cstheme="majorBidi"/>
-                                          <w:caps/>
-                                          <w:color w:val="4472C4" w:themeColor="accent1"/>
-                                          <w:sz w:val="72"/>
-                                          <w:szCs w:val="72"/>
-                                        </w:rPr>
-                                        <w:t xml:space="preserve">PACMAN </w:t>
-                                      </w:r>
-                                      <w:r>
-                                        <w:rPr>
-                                          <w:rFonts w:asciiTheme="majorHAnsi" w:eastAsiaTheme="majorEastAsia" w:hAnsiTheme="majorHAnsi" w:cstheme="majorBidi"/>
-                                          <w:caps/>
-                                          <w:color w:val="4472C4" w:themeColor="accent1"/>
-                                          <w:sz w:val="72"/>
-                                          <w:szCs w:val="72"/>
-                                        </w:rPr>
-                                        <w:t>Milestone 2</w:t>
+                                        <w:t>2805ICT PACMAN Milestone 2</w:t>
                                       </w:r>
                                     </w:p>
                                   </w:sdtContent>
@@ -359,7 +334,6 @@
                               <w:dataBinding w:prefixMappings="xmlns:ns0='http://purl.org/dc/elements/1.1/' xmlns:ns1='http://schemas.openxmlformats.org/package/2006/metadata/core-properties' " w:xpath="/ns1:coreProperties[1]/ns0:creator[1]" w:storeItemID="{6C3C8BC8-F283-45AE-878A-BAB7291924A1}"/>
                               <w:text/>
                             </w:sdtPr>
-                            <w:sdtEndPr/>
                             <w:sdtContent>
                               <w:p>
                                 <w:pPr>
@@ -400,7 +374,6 @@
                                 <w:dataBinding w:prefixMappings="xmlns:ns0='http://schemas.openxmlformats.org/officeDocument/2006/extended-properties' " w:xpath="/ns0:Properties[1]/ns0:Company[1]" w:storeItemID="{6668398D-A668-4E3E-A5EB-62B293D839F1}"/>
                                 <w:text/>
                               </w:sdtPr>
-                              <w:sdtEndPr/>
                               <w:sdtContent>
                                 <w:r>
                                   <w:rPr>
@@ -429,7 +402,6 @@
                                 <w:dataBinding w:prefixMappings="xmlns:ns0='http://schemas.microsoft.com/office/2006/coverPageProps' " w:xpath="/ns0:CoverPageProperties[1]/ns0:CompanyAddress[1]" w:storeItemID="{55AF091B-3C7A-41E3-B477-F2FDAA23CFDA}"/>
                                 <w:text/>
                               </w:sdtPr>
-                              <w:sdtEndPr/>
                               <w:sdtContent>
                                 <w:r>
                                   <w:rPr>
@@ -465,7 +437,6 @@
                               <w:dataBinding w:prefixMappings="xmlns:ns0='http://purl.org/dc/elements/1.1/' xmlns:ns1='http://schemas.openxmlformats.org/package/2006/metadata/core-properties' " w:xpath="/ns1:coreProperties[1]/ns0:title[1]" w:storeItemID="{6C3C8BC8-F283-45AE-878A-BAB7291924A1}"/>
                               <w:text/>
                             </w:sdtPr>
-                            <w:sdtEndPr/>
                             <w:sdtContent>
                               <w:p>
                                 <w:pPr>
@@ -487,27 +458,7 @@
                                     <w:sz w:val="72"/>
                                     <w:szCs w:val="72"/>
                                   </w:rPr>
-                                  <w:t xml:space="preserve">2805ICT </w:t>
-                                </w:r>
-                                <w:r>
-                                  <w:rPr>
-                                    <w:rFonts w:asciiTheme="majorHAnsi" w:eastAsiaTheme="majorEastAsia" w:hAnsiTheme="majorHAnsi" w:cstheme="majorBidi"/>
-                                    <w:caps/>
-                                    <w:color w:val="4472C4" w:themeColor="accent1"/>
-                                    <w:sz w:val="72"/>
-                                    <w:szCs w:val="72"/>
-                                  </w:rPr>
-                                  <w:t xml:space="preserve">PACMAN </w:t>
-                                </w:r>
-                                <w:r>
-                                  <w:rPr>
-                                    <w:rFonts w:asciiTheme="majorHAnsi" w:eastAsiaTheme="majorEastAsia" w:hAnsiTheme="majorHAnsi" w:cstheme="majorBidi"/>
-                                    <w:caps/>
-                                    <w:color w:val="4472C4" w:themeColor="accent1"/>
-                                    <w:sz w:val="72"/>
-                                    <w:szCs w:val="72"/>
-                                  </w:rPr>
-                                  <w:t>Milestone 2</w:t>
+                                  <w:t>2805ICT PACMAN Milestone 2</w:t>
                                 </w:r>
                               </w:p>
                             </w:sdtContent>
@@ -529,6 +480,7 @@
         </w:p>
       </w:sdtContent>
     </w:sdt>
+    <w:bookmarkStart w:id="0" w:name="_Toc51361389" w:displacedByCustomXml="next"/>
     <w:sdt>
       <w:sdtPr>
         <w:rPr>
@@ -558,6 +510,7 @@
           <w:r>
             <w:t>At a glance</w:t>
           </w:r>
+          <w:bookmarkEnd w:id="0"/>
         </w:p>
         <w:p>
           <w:r>
@@ -605,7 +558,7 @@
           <w:r>
             <w:fldChar w:fldCharType="separate"/>
           </w:r>
-          <w:hyperlink w:anchor="_Toc48046439" w:history="1">
+          <w:hyperlink w:anchor="_Toc51361389" w:history="1">
             <w:r>
               <w:rPr>
                 <w:rStyle w:val="Hyperlink"/>
@@ -632,7 +585,7 @@
                 <w:noProof/>
                 <w:webHidden/>
               </w:rPr>
-              <w:instrText xml:space="preserve"> PAGEREF _Toc48046439 \h </w:instrText>
+              <w:instrText xml:space="preserve"> PAGEREF _Toc51361389 \h </w:instrText>
             </w:r>
             <w:r>
               <w:rPr>
@@ -652,7 +605,7 @@
                 <w:noProof/>
                 <w:webHidden/>
               </w:rPr>
-              <w:t>2</w:t>
+              <w:t>1</w:t>
             </w:r>
             <w:r>
               <w:rPr>
@@ -675,7 +628,7 @@
               <w:lang w:eastAsia="en-AU"/>
             </w:rPr>
           </w:pPr>
-          <w:hyperlink w:anchor="_Toc48046440" w:history="1">
+          <w:hyperlink w:anchor="_Toc51361390" w:history="1">
             <w:r>
               <w:rPr>
                 <w:rStyle w:val="Hyperlink"/>
@@ -702,7 +655,7 @@
                 <w:noProof/>
                 <w:webHidden/>
               </w:rPr>
-              <w:instrText xml:space="preserve"> PAGEREF _Toc48046440 \h </w:instrText>
+              <w:instrText xml:space="preserve"> PAGEREF _Toc51361390 \h </w:instrText>
             </w:r>
             <w:r>
               <w:rPr>
@@ -745,13 +698,13 @@
               <w:lang w:eastAsia="en-AU"/>
             </w:rPr>
           </w:pPr>
-          <w:hyperlink w:anchor="_Toc48046441" w:history="1">
+          <w:hyperlink w:anchor="_Toc51361391" w:history="1">
             <w:r>
               <w:rPr>
                 <w:rStyle w:val="Hyperlink"/>
                 <w:noProof/>
               </w:rPr>
-              <w:t>Use cases</w:t>
+              <w:t>Non-Functional Requirements</w:t>
             </w:r>
             <w:r>
               <w:rPr>
@@ -772,7 +725,7 @@
                 <w:noProof/>
                 <w:webHidden/>
               </w:rPr>
-              <w:instrText xml:space="preserve"> PAGEREF _Toc48046441 \h </w:instrText>
+              <w:instrText xml:space="preserve"> PAGEREF _Toc51361391 \h </w:instrText>
             </w:r>
             <w:r>
               <w:rPr>
@@ -793,142 +746,6 @@
                 <w:webHidden/>
               </w:rPr>
               <w:t>3</w:t>
-            </w:r>
-            <w:r>
-              <w:rPr>
-                <w:noProof/>
-                <w:webHidden/>
-              </w:rPr>
-              <w:fldChar w:fldCharType="end"/>
-            </w:r>
-          </w:hyperlink>
-        </w:p>
-        <w:p>
-          <w:pPr>
-            <w:pStyle w:val="TOC2"/>
-            <w:tabs>
-              <w:tab w:val="right" w:leader="dot" w:pos="9016"/>
-            </w:tabs>
-            <w:rPr>
-              <w:noProof/>
-            </w:rPr>
-          </w:pPr>
-          <w:hyperlink w:anchor="_Toc48046442" w:history="1">
-            <w:r>
-              <w:rPr>
-                <w:rStyle w:val="Hyperlink"/>
-                <w:noProof/>
-              </w:rPr>
-              <w:t>Actor list</w:t>
-            </w:r>
-            <w:r>
-              <w:rPr>
-                <w:noProof/>
-                <w:webHidden/>
-              </w:rPr>
-              <w:tab/>
-            </w:r>
-            <w:r>
-              <w:rPr>
-                <w:noProof/>
-                <w:webHidden/>
-              </w:rPr>
-              <w:fldChar w:fldCharType="begin"/>
-            </w:r>
-            <w:r>
-              <w:rPr>
-                <w:noProof/>
-                <w:webHidden/>
-              </w:rPr>
-              <w:instrText xml:space="preserve"> PAGEREF _Toc48046442 \h </w:instrText>
-            </w:r>
-            <w:r>
-              <w:rPr>
-                <w:noProof/>
-                <w:webHidden/>
-              </w:rPr>
-            </w:r>
-            <w:r>
-              <w:rPr>
-                <w:noProof/>
-                <w:webHidden/>
-              </w:rPr>
-              <w:fldChar w:fldCharType="separate"/>
-            </w:r>
-            <w:r>
-              <w:rPr>
-                <w:noProof/>
-                <w:webHidden/>
-              </w:rPr>
-              <w:t>3</w:t>
-            </w:r>
-            <w:r>
-              <w:rPr>
-                <w:noProof/>
-                <w:webHidden/>
-              </w:rPr>
-              <w:fldChar w:fldCharType="end"/>
-            </w:r>
-          </w:hyperlink>
-        </w:p>
-        <w:p>
-          <w:pPr>
-            <w:pStyle w:val="TOC2"/>
-            <w:tabs>
-              <w:tab w:val="right" w:leader="dot" w:pos="9016"/>
-            </w:tabs>
-            <w:rPr>
-              <w:noProof/>
-            </w:rPr>
-          </w:pPr>
-          <w:hyperlink w:anchor="_Toc48046443" w:history="1">
-            <w:r>
-              <w:rPr>
-                <w:rStyle w:val="Hyperlink"/>
-                <w:noProof/>
-              </w:rPr>
-              <w:t>Use case diagram for typical playthrough</w:t>
-            </w:r>
-            <w:r>
-              <w:rPr>
-                <w:noProof/>
-                <w:webHidden/>
-              </w:rPr>
-              <w:tab/>
-            </w:r>
-            <w:r>
-              <w:rPr>
-                <w:noProof/>
-                <w:webHidden/>
-              </w:rPr>
-              <w:fldChar w:fldCharType="begin"/>
-            </w:r>
-            <w:r>
-              <w:rPr>
-                <w:noProof/>
-                <w:webHidden/>
-              </w:rPr>
-              <w:instrText xml:space="preserve"> PAGEREF _Toc48046443 \h </w:instrText>
-            </w:r>
-            <w:r>
-              <w:rPr>
-                <w:noProof/>
-                <w:webHidden/>
-              </w:rPr>
-            </w:r>
-            <w:r>
-              <w:rPr>
-                <w:noProof/>
-                <w:webHidden/>
-              </w:rPr>
-              <w:fldChar w:fldCharType="separate"/>
-            </w:r>
-            <w:r>
-              <w:rPr>
-                <w:noProof/>
-                <w:webHidden/>
-              </w:rPr>
-              <w:t>4</w:t>
             </w:r>
             <w:r>
               <w:rPr>
@@ -951,13 +768,13 @@
               <w:lang w:eastAsia="en-AU"/>
             </w:rPr>
           </w:pPr>
-          <w:hyperlink w:anchor="_Toc48046444" w:history="1">
+          <w:hyperlink w:anchor="_Toc51361392" w:history="1">
             <w:r>
               <w:rPr>
                 <w:rStyle w:val="Hyperlink"/>
                 <w:noProof/>
               </w:rPr>
-              <w:t>Non-Functional Requirements</w:t>
+              <w:t>Constraints</w:t>
             </w:r>
             <w:r>
               <w:rPr>
@@ -978,7 +795,7 @@
                 <w:noProof/>
                 <w:webHidden/>
               </w:rPr>
-              <w:instrText xml:space="preserve"> PAGEREF _Toc48046444 \h </w:instrText>
+              <w:instrText xml:space="preserve"> PAGEREF _Toc51361392 \h </w:instrText>
             </w:r>
             <w:r>
               <w:rPr>
@@ -998,7 +815,7 @@
                 <w:noProof/>
                 <w:webHidden/>
               </w:rPr>
-              <w:t>5</w:t>
+              <w:t>3</w:t>
             </w:r>
             <w:r>
               <w:rPr>
@@ -1021,13 +838,13 @@
               <w:lang w:eastAsia="en-AU"/>
             </w:rPr>
           </w:pPr>
-          <w:hyperlink w:anchor="_Toc48046445" w:history="1">
+          <w:hyperlink w:anchor="_Toc51361393" w:history="1">
             <w:r>
               <w:rPr>
                 <w:rStyle w:val="Hyperlink"/>
                 <w:noProof/>
               </w:rPr>
-              <w:t>Constraints</w:t>
+              <w:t>Product Use Cases</w:t>
             </w:r>
             <w:r>
               <w:rPr>
@@ -1048,7 +865,7 @@
                 <w:noProof/>
                 <w:webHidden/>
               </w:rPr>
-              <w:instrText xml:space="preserve"> PAGEREF _Toc48046445 \h </w:instrText>
+              <w:instrText xml:space="preserve"> PAGEREF _Toc51361393 \h </w:instrText>
             </w:r>
             <w:r>
               <w:rPr>
@@ -1068,7 +885,707 @@
                 <w:noProof/>
                 <w:webHidden/>
               </w:rPr>
+              <w:t>4</w:t>
+            </w:r>
+            <w:r>
+              <w:rPr>
+                <w:noProof/>
+                <w:webHidden/>
+              </w:rPr>
+              <w:fldChar w:fldCharType="end"/>
+            </w:r>
+          </w:hyperlink>
+        </w:p>
+        <w:p>
+          <w:pPr>
+            <w:pStyle w:val="TOC1"/>
+            <w:tabs>
+              <w:tab w:val="right" w:leader="dot" w:pos="9016"/>
+            </w:tabs>
+            <w:rPr>
+              <w:rFonts w:eastAsiaTheme="minorEastAsia"/>
+              <w:noProof/>
+              <w:lang w:eastAsia="en-AU"/>
+            </w:rPr>
+          </w:pPr>
+          <w:hyperlink w:anchor="_Toc51361394" w:history="1">
+            <w:r>
+              <w:rPr>
+                <w:rStyle w:val="Hyperlink"/>
+                <w:noProof/>
+              </w:rPr>
+              <w:t>Summary of software Architecture</w:t>
+            </w:r>
+            <w:r>
+              <w:rPr>
+                <w:noProof/>
+                <w:webHidden/>
+              </w:rPr>
+              <w:tab/>
+            </w:r>
+            <w:r>
+              <w:rPr>
+                <w:noProof/>
+                <w:webHidden/>
+              </w:rPr>
+              <w:fldChar w:fldCharType="begin"/>
+            </w:r>
+            <w:r>
+              <w:rPr>
+                <w:noProof/>
+                <w:webHidden/>
+              </w:rPr>
+              <w:instrText xml:space="preserve"> PAGEREF _Toc51361394 \h </w:instrText>
+            </w:r>
+            <w:r>
+              <w:rPr>
+                <w:noProof/>
+                <w:webHidden/>
+              </w:rPr>
+            </w:r>
+            <w:r>
+              <w:rPr>
+                <w:noProof/>
+                <w:webHidden/>
+              </w:rPr>
+              <w:fldChar w:fldCharType="separate"/>
+            </w:r>
+            <w:r>
+              <w:rPr>
+                <w:noProof/>
+                <w:webHidden/>
+              </w:rPr>
               <w:t>5</w:t>
+            </w:r>
+            <w:r>
+              <w:rPr>
+                <w:noProof/>
+                <w:webHidden/>
+              </w:rPr>
+              <w:fldChar w:fldCharType="end"/>
+            </w:r>
+          </w:hyperlink>
+        </w:p>
+        <w:p>
+          <w:pPr>
+            <w:pStyle w:val="TOC1"/>
+            <w:tabs>
+              <w:tab w:val="right" w:leader="dot" w:pos="9016"/>
+            </w:tabs>
+            <w:rPr>
+              <w:rFonts w:eastAsiaTheme="minorEastAsia"/>
+              <w:noProof/>
+              <w:lang w:eastAsia="en-AU"/>
+            </w:rPr>
+          </w:pPr>
+          <w:hyperlink w:anchor="_Toc51361395" w:history="1">
+            <w:r>
+              <w:rPr>
+                <w:rStyle w:val="Hyperlink"/>
+                <w:noProof/>
+              </w:rPr>
+              <w:t>Summary of Software Design</w:t>
+            </w:r>
+            <w:r>
+              <w:rPr>
+                <w:noProof/>
+                <w:webHidden/>
+              </w:rPr>
+              <w:tab/>
+            </w:r>
+            <w:r>
+              <w:rPr>
+                <w:noProof/>
+                <w:webHidden/>
+              </w:rPr>
+              <w:fldChar w:fldCharType="begin"/>
+            </w:r>
+            <w:r>
+              <w:rPr>
+                <w:noProof/>
+                <w:webHidden/>
+              </w:rPr>
+              <w:instrText xml:space="preserve"> PAGEREF _Toc51361395 \h </w:instrText>
+            </w:r>
+            <w:r>
+              <w:rPr>
+                <w:noProof/>
+                <w:webHidden/>
+              </w:rPr>
+            </w:r>
+            <w:r>
+              <w:rPr>
+                <w:noProof/>
+                <w:webHidden/>
+              </w:rPr>
+              <w:fldChar w:fldCharType="separate"/>
+            </w:r>
+            <w:r>
+              <w:rPr>
+                <w:noProof/>
+                <w:webHidden/>
+              </w:rPr>
+              <w:t>6</w:t>
+            </w:r>
+            <w:r>
+              <w:rPr>
+                <w:noProof/>
+                <w:webHidden/>
+              </w:rPr>
+              <w:fldChar w:fldCharType="end"/>
+            </w:r>
+          </w:hyperlink>
+        </w:p>
+        <w:p>
+          <w:pPr>
+            <w:pStyle w:val="TOC2"/>
+            <w:tabs>
+              <w:tab w:val="right" w:leader="dot" w:pos="9016"/>
+            </w:tabs>
+            <w:rPr>
+              <w:rFonts w:eastAsiaTheme="minorEastAsia"/>
+              <w:noProof/>
+              <w:lang w:eastAsia="en-AU"/>
+            </w:rPr>
+          </w:pPr>
+          <w:hyperlink w:anchor="_Toc51361396" w:history="1">
+            <w:r>
+              <w:rPr>
+                <w:rStyle w:val="Hyperlink"/>
+                <w:noProof/>
+              </w:rPr>
+              <w:t>Map based calculations</w:t>
+            </w:r>
+            <w:r>
+              <w:rPr>
+                <w:noProof/>
+                <w:webHidden/>
+              </w:rPr>
+              <w:tab/>
+            </w:r>
+            <w:r>
+              <w:rPr>
+                <w:noProof/>
+                <w:webHidden/>
+              </w:rPr>
+              <w:fldChar w:fldCharType="begin"/>
+            </w:r>
+            <w:r>
+              <w:rPr>
+                <w:noProof/>
+                <w:webHidden/>
+              </w:rPr>
+              <w:instrText xml:space="preserve"> PAGEREF _Toc51361396 \h </w:instrText>
+            </w:r>
+            <w:r>
+              <w:rPr>
+                <w:noProof/>
+                <w:webHidden/>
+              </w:rPr>
+            </w:r>
+            <w:r>
+              <w:rPr>
+                <w:noProof/>
+                <w:webHidden/>
+              </w:rPr>
+              <w:fldChar w:fldCharType="separate"/>
+            </w:r>
+            <w:r>
+              <w:rPr>
+                <w:noProof/>
+                <w:webHidden/>
+              </w:rPr>
+              <w:t>6</w:t>
+            </w:r>
+            <w:r>
+              <w:rPr>
+                <w:noProof/>
+                <w:webHidden/>
+              </w:rPr>
+              <w:fldChar w:fldCharType="end"/>
+            </w:r>
+          </w:hyperlink>
+        </w:p>
+        <w:p>
+          <w:pPr>
+            <w:pStyle w:val="TOC2"/>
+            <w:tabs>
+              <w:tab w:val="right" w:leader="dot" w:pos="9016"/>
+            </w:tabs>
+            <w:rPr>
+              <w:rFonts w:eastAsiaTheme="minorEastAsia"/>
+              <w:noProof/>
+              <w:lang w:eastAsia="en-AU"/>
+            </w:rPr>
+          </w:pPr>
+          <w:hyperlink w:anchor="_Toc51361397" w:history="1">
+            <w:r>
+              <w:rPr>
+                <w:rStyle w:val="Hyperlink"/>
+                <w:noProof/>
+              </w:rPr>
+              <w:t>Display of map recreations and sprite sheets</w:t>
+            </w:r>
+            <w:r>
+              <w:rPr>
+                <w:noProof/>
+                <w:webHidden/>
+              </w:rPr>
+              <w:tab/>
+            </w:r>
+            <w:r>
+              <w:rPr>
+                <w:noProof/>
+                <w:webHidden/>
+              </w:rPr>
+              <w:fldChar w:fldCharType="begin"/>
+            </w:r>
+            <w:r>
+              <w:rPr>
+                <w:noProof/>
+                <w:webHidden/>
+              </w:rPr>
+              <w:instrText xml:space="preserve"> PAGEREF _Toc51361397 \h </w:instrText>
+            </w:r>
+            <w:r>
+              <w:rPr>
+                <w:noProof/>
+                <w:webHidden/>
+              </w:rPr>
+            </w:r>
+            <w:r>
+              <w:rPr>
+                <w:noProof/>
+                <w:webHidden/>
+              </w:rPr>
+              <w:fldChar w:fldCharType="separate"/>
+            </w:r>
+            <w:r>
+              <w:rPr>
+                <w:noProof/>
+                <w:webHidden/>
+              </w:rPr>
+              <w:t>7</w:t>
+            </w:r>
+            <w:r>
+              <w:rPr>
+                <w:noProof/>
+                <w:webHidden/>
+              </w:rPr>
+              <w:fldChar w:fldCharType="end"/>
+            </w:r>
+          </w:hyperlink>
+        </w:p>
+        <w:p>
+          <w:pPr>
+            <w:pStyle w:val="TOC2"/>
+            <w:tabs>
+              <w:tab w:val="right" w:leader="dot" w:pos="9016"/>
+            </w:tabs>
+            <w:rPr>
+              <w:rFonts w:eastAsiaTheme="minorEastAsia"/>
+              <w:noProof/>
+              <w:lang w:eastAsia="en-AU"/>
+            </w:rPr>
+          </w:pPr>
+          <w:hyperlink w:anchor="_Toc51361398" w:history="1">
+            <w:r>
+              <w:rPr>
+                <w:rStyle w:val="Hyperlink"/>
+                <w:noProof/>
+              </w:rPr>
+              <w:t>Dynamic Model</w:t>
+            </w:r>
+            <w:r>
+              <w:rPr>
+                <w:noProof/>
+                <w:webHidden/>
+              </w:rPr>
+              <w:tab/>
+            </w:r>
+            <w:r>
+              <w:rPr>
+                <w:noProof/>
+                <w:webHidden/>
+              </w:rPr>
+              <w:fldChar w:fldCharType="begin"/>
+            </w:r>
+            <w:r>
+              <w:rPr>
+                <w:noProof/>
+                <w:webHidden/>
+              </w:rPr>
+              <w:instrText xml:space="preserve"> PAGEREF _Toc51361398 \h </w:instrText>
+            </w:r>
+            <w:r>
+              <w:rPr>
+                <w:noProof/>
+                <w:webHidden/>
+              </w:rPr>
+            </w:r>
+            <w:r>
+              <w:rPr>
+                <w:noProof/>
+                <w:webHidden/>
+              </w:rPr>
+              <w:fldChar w:fldCharType="separate"/>
+            </w:r>
+            <w:r>
+              <w:rPr>
+                <w:noProof/>
+                <w:webHidden/>
+              </w:rPr>
+              <w:t>8</w:t>
+            </w:r>
+            <w:r>
+              <w:rPr>
+                <w:noProof/>
+                <w:webHidden/>
+              </w:rPr>
+              <w:fldChar w:fldCharType="end"/>
+            </w:r>
+          </w:hyperlink>
+        </w:p>
+        <w:p>
+          <w:pPr>
+            <w:pStyle w:val="TOC1"/>
+            <w:tabs>
+              <w:tab w:val="right" w:leader="dot" w:pos="9016"/>
+            </w:tabs>
+            <w:rPr>
+              <w:rFonts w:eastAsiaTheme="minorEastAsia"/>
+              <w:noProof/>
+              <w:lang w:eastAsia="en-AU"/>
+            </w:rPr>
+          </w:pPr>
+          <w:hyperlink w:anchor="_Toc51361399" w:history="1">
+            <w:r>
+              <w:rPr>
+                <w:rStyle w:val="Hyperlink"/>
+                <w:noProof/>
+              </w:rPr>
+              <w:t>Testing</w:t>
+            </w:r>
+            <w:r>
+              <w:rPr>
+                <w:noProof/>
+                <w:webHidden/>
+              </w:rPr>
+              <w:tab/>
+            </w:r>
+            <w:r>
+              <w:rPr>
+                <w:noProof/>
+                <w:webHidden/>
+              </w:rPr>
+              <w:fldChar w:fldCharType="begin"/>
+            </w:r>
+            <w:r>
+              <w:rPr>
+                <w:noProof/>
+                <w:webHidden/>
+              </w:rPr>
+              <w:instrText xml:space="preserve"> PAGEREF _Toc51361399 \h </w:instrText>
+            </w:r>
+            <w:r>
+              <w:rPr>
+                <w:noProof/>
+                <w:webHidden/>
+              </w:rPr>
+            </w:r>
+            <w:r>
+              <w:rPr>
+                <w:noProof/>
+                <w:webHidden/>
+              </w:rPr>
+              <w:fldChar w:fldCharType="separate"/>
+            </w:r>
+            <w:r>
+              <w:rPr>
+                <w:noProof/>
+                <w:webHidden/>
+              </w:rPr>
+              <w:t>8</w:t>
+            </w:r>
+            <w:r>
+              <w:rPr>
+                <w:noProof/>
+                <w:webHidden/>
+              </w:rPr>
+              <w:fldChar w:fldCharType="end"/>
+            </w:r>
+          </w:hyperlink>
+        </w:p>
+        <w:p>
+          <w:pPr>
+            <w:pStyle w:val="TOC1"/>
+            <w:tabs>
+              <w:tab w:val="right" w:leader="dot" w:pos="9016"/>
+            </w:tabs>
+            <w:rPr>
+              <w:rFonts w:eastAsiaTheme="minorEastAsia"/>
+              <w:noProof/>
+              <w:lang w:eastAsia="en-AU"/>
+            </w:rPr>
+          </w:pPr>
+          <w:hyperlink w:anchor="_Toc51361400" w:history="1">
+            <w:r>
+              <w:rPr>
+                <w:rStyle w:val="Hyperlink"/>
+                <w:noProof/>
+              </w:rPr>
+              <w:t>Version Control</w:t>
+            </w:r>
+            <w:r>
+              <w:rPr>
+                <w:noProof/>
+                <w:webHidden/>
+              </w:rPr>
+              <w:tab/>
+            </w:r>
+            <w:r>
+              <w:rPr>
+                <w:noProof/>
+                <w:webHidden/>
+              </w:rPr>
+              <w:fldChar w:fldCharType="begin"/>
+            </w:r>
+            <w:r>
+              <w:rPr>
+                <w:noProof/>
+                <w:webHidden/>
+              </w:rPr>
+              <w:instrText xml:space="preserve"> PAGEREF _Toc51361400 \h </w:instrText>
+            </w:r>
+            <w:r>
+              <w:rPr>
+                <w:noProof/>
+                <w:webHidden/>
+              </w:rPr>
+            </w:r>
+            <w:r>
+              <w:rPr>
+                <w:noProof/>
+                <w:webHidden/>
+              </w:rPr>
+              <w:fldChar w:fldCharType="separate"/>
+            </w:r>
+            <w:r>
+              <w:rPr>
+                <w:noProof/>
+                <w:webHidden/>
+              </w:rPr>
+              <w:t>9</w:t>
+            </w:r>
+            <w:r>
+              <w:rPr>
+                <w:noProof/>
+                <w:webHidden/>
+              </w:rPr>
+              <w:fldChar w:fldCharType="end"/>
+            </w:r>
+          </w:hyperlink>
+        </w:p>
+        <w:p>
+          <w:pPr>
+            <w:pStyle w:val="TOC2"/>
+            <w:tabs>
+              <w:tab w:val="right" w:leader="dot" w:pos="9016"/>
+            </w:tabs>
+            <w:rPr>
+              <w:rFonts w:eastAsiaTheme="minorEastAsia"/>
+              <w:noProof/>
+              <w:lang w:eastAsia="en-AU"/>
+            </w:rPr>
+          </w:pPr>
+          <w:hyperlink w:anchor="_Toc51361401" w:history="1">
+            <w:r>
+              <w:rPr>
+                <w:rStyle w:val="Hyperlink"/>
+                <w:noProof/>
+              </w:rPr>
+              <w:t>Method of compilation</w:t>
+            </w:r>
+            <w:r>
+              <w:rPr>
+                <w:noProof/>
+                <w:webHidden/>
+              </w:rPr>
+              <w:tab/>
+            </w:r>
+            <w:r>
+              <w:rPr>
+                <w:noProof/>
+                <w:webHidden/>
+              </w:rPr>
+              <w:fldChar w:fldCharType="begin"/>
+            </w:r>
+            <w:r>
+              <w:rPr>
+                <w:noProof/>
+                <w:webHidden/>
+              </w:rPr>
+              <w:instrText xml:space="preserve"> PAGEREF _Toc51361401 \h </w:instrText>
+            </w:r>
+            <w:r>
+              <w:rPr>
+                <w:noProof/>
+                <w:webHidden/>
+              </w:rPr>
+            </w:r>
+            <w:r>
+              <w:rPr>
+                <w:noProof/>
+                <w:webHidden/>
+              </w:rPr>
+              <w:fldChar w:fldCharType="separate"/>
+            </w:r>
+            <w:r>
+              <w:rPr>
+                <w:noProof/>
+                <w:webHidden/>
+              </w:rPr>
+              <w:t>9</w:t>
+            </w:r>
+            <w:r>
+              <w:rPr>
+                <w:noProof/>
+                <w:webHidden/>
+              </w:rPr>
+              <w:fldChar w:fldCharType="end"/>
+            </w:r>
+          </w:hyperlink>
+        </w:p>
+        <w:p>
+          <w:pPr>
+            <w:pStyle w:val="TOC2"/>
+            <w:tabs>
+              <w:tab w:val="right" w:leader="dot" w:pos="9016"/>
+            </w:tabs>
+            <w:rPr>
+              <w:rFonts w:eastAsiaTheme="minorEastAsia"/>
+              <w:noProof/>
+              <w:lang w:eastAsia="en-AU"/>
+            </w:rPr>
+          </w:pPr>
+          <w:hyperlink w:anchor="_Toc51361402" w:history="1">
+            <w:r>
+              <w:rPr>
+                <w:rStyle w:val="Hyperlink"/>
+                <w:noProof/>
+              </w:rPr>
+              <w:t>Efforts so far</w:t>
+            </w:r>
+            <w:r>
+              <w:rPr>
+                <w:noProof/>
+                <w:webHidden/>
+              </w:rPr>
+              <w:tab/>
+            </w:r>
+            <w:r>
+              <w:rPr>
+                <w:noProof/>
+                <w:webHidden/>
+              </w:rPr>
+              <w:fldChar w:fldCharType="begin"/>
+            </w:r>
+            <w:r>
+              <w:rPr>
+                <w:noProof/>
+                <w:webHidden/>
+              </w:rPr>
+              <w:instrText xml:space="preserve"> PAGEREF _Toc51361402 \h </w:instrText>
+            </w:r>
+            <w:r>
+              <w:rPr>
+                <w:noProof/>
+                <w:webHidden/>
+              </w:rPr>
+            </w:r>
+            <w:r>
+              <w:rPr>
+                <w:noProof/>
+                <w:webHidden/>
+              </w:rPr>
+              <w:fldChar w:fldCharType="separate"/>
+            </w:r>
+            <w:r>
+              <w:rPr>
+                <w:noProof/>
+                <w:webHidden/>
+              </w:rPr>
+              <w:t>9</w:t>
+            </w:r>
+            <w:r>
+              <w:rPr>
+                <w:noProof/>
+                <w:webHidden/>
+              </w:rPr>
+              <w:fldChar w:fldCharType="end"/>
+            </w:r>
+          </w:hyperlink>
+        </w:p>
+        <w:p>
+          <w:pPr>
+            <w:pStyle w:val="TOC2"/>
+            <w:tabs>
+              <w:tab w:val="right" w:leader="dot" w:pos="9016"/>
+            </w:tabs>
+            <w:rPr>
+              <w:rFonts w:eastAsiaTheme="minorEastAsia"/>
+              <w:noProof/>
+              <w:lang w:eastAsia="en-AU"/>
+            </w:rPr>
+          </w:pPr>
+          <w:hyperlink w:anchor="_Toc51361403" w:history="1">
+            <w:r>
+              <w:rPr>
+                <w:rStyle w:val="Hyperlink"/>
+                <w:noProof/>
+              </w:rPr>
+              <w:t>Efforts in future</w:t>
+            </w:r>
+            <w:r>
+              <w:rPr>
+                <w:noProof/>
+                <w:webHidden/>
+              </w:rPr>
+              <w:tab/>
+            </w:r>
+            <w:r>
+              <w:rPr>
+                <w:noProof/>
+                <w:webHidden/>
+              </w:rPr>
+              <w:fldChar w:fldCharType="begin"/>
+            </w:r>
+            <w:r>
+              <w:rPr>
+                <w:noProof/>
+                <w:webHidden/>
+              </w:rPr>
+              <w:instrText xml:space="preserve"> PAGEREF _Toc51361403 \h </w:instrText>
+            </w:r>
+            <w:r>
+              <w:rPr>
+                <w:noProof/>
+                <w:webHidden/>
+              </w:rPr>
+            </w:r>
+            <w:r>
+              <w:rPr>
+                <w:noProof/>
+                <w:webHidden/>
+              </w:rPr>
+              <w:fldChar w:fldCharType="separate"/>
+            </w:r>
+            <w:r>
+              <w:rPr>
+                <w:noProof/>
+                <w:webHidden/>
+              </w:rPr>
+              <w:t>9</w:t>
             </w:r>
             <w:r>
               <w:rPr>
@@ -1114,6 +1631,8 @@
         </w:rPr>
         <w:br w:type="page"/>
       </w:r>
+      <w:bookmarkStart w:id="1" w:name="_GoBack"/>
+      <w:bookmarkEnd w:id="1"/>
     </w:p>
     <w:p>
       <w:pPr>
@@ -1123,8 +1642,8 @@
           <w:szCs w:val="28"/>
         </w:rPr>
       </w:pPr>
-      <w:bookmarkStart w:id="0" w:name="_Toc48046440"/>
-      <w:bookmarkStart w:id="1" w:name="_Hlk48043044"/>
+      <w:bookmarkStart w:id="2" w:name="_Hlk48043044"/>
+      <w:bookmarkStart w:id="3" w:name="_Toc51361390"/>
       <w:r>
         <w:rPr>
           <w:sz w:val="28"/>
@@ -1133,7 +1652,7 @@
         <w:lastRenderedPageBreak/>
         <w:t>Functional Requirements</w:t>
       </w:r>
-      <w:bookmarkEnd w:id="0"/>
+      <w:bookmarkEnd w:id="3"/>
     </w:p>
     <w:p>
       <w:pPr>
@@ -1178,7 +1697,7 @@
         </w:rPr>
         <w:t>generated of the</w:t>
       </w:r>
-      <w:bookmarkEnd w:id="1"/>
+      <w:bookmarkEnd w:id="2"/>
       <w:r>
         <w:rPr>
           <w:sz w:val="20"/>
@@ -1980,7 +2499,23 @@
                 <w:sz w:val="20"/>
                 <w:szCs w:val="20"/>
               </w:rPr>
-              <w:t>Pacman should be able to collide with large pellets, which would have the effect of removing the pellet and temporarily changing the Pacman ghost rule so that it is instead the ghosts which temporarily die, the will also try to get away from Pacman</w:t>
+              <w:t xml:space="preserve">Pacman should be able to collide with large pellets, which would have the effect of removing the pellet and temporarily changing the Pacman ghost rule so that it is instead the ghosts which temporarily die, </w:t>
+            </w:r>
+            <w:proofErr w:type="gramStart"/>
+            <w:r>
+              <w:rPr>
+                <w:sz w:val="20"/>
+                <w:szCs w:val="20"/>
+              </w:rPr>
+              <w:t>the</w:t>
+            </w:r>
+            <w:proofErr w:type="gramEnd"/>
+            <w:r>
+              <w:rPr>
+                <w:sz w:val="20"/>
+                <w:szCs w:val="20"/>
+              </w:rPr>
+              <w:t xml:space="preserve"> will also try to get away from Pacman</w:t>
             </w:r>
           </w:p>
         </w:tc>
@@ -2164,7 +2699,7 @@
           <w:szCs w:val="28"/>
         </w:rPr>
       </w:pPr>
-      <w:bookmarkStart w:id="2" w:name="_Toc48046444"/>
+      <w:bookmarkStart w:id="4" w:name="_Toc51361391"/>
       <w:r>
         <w:rPr>
           <w:sz w:val="28"/>
@@ -2172,7 +2707,7 @@
         </w:rPr>
         <w:t>Non-Functional Requirements</w:t>
       </w:r>
-      <w:bookmarkEnd w:id="2"/>
+      <w:bookmarkEnd w:id="4"/>
     </w:p>
     <w:p>
       <w:pPr>
@@ -2306,7 +2841,23 @@
                 <w:sz w:val="20"/>
                 <w:szCs w:val="20"/>
               </w:rPr>
-              <w:t>Universality: the game should be able to run on both 32 and 64 bit versions of windows</w:t>
+              <w:t xml:space="preserve">Universality: the game should be able to run on both </w:t>
+            </w:r>
+            <w:proofErr w:type="gramStart"/>
+            <w:r>
+              <w:rPr>
+                <w:sz w:val="20"/>
+                <w:szCs w:val="20"/>
+              </w:rPr>
+              <w:t>32 and 64 bit</w:t>
+            </w:r>
+            <w:proofErr w:type="gramEnd"/>
+            <w:r>
+              <w:rPr>
+                <w:sz w:val="20"/>
+                <w:szCs w:val="20"/>
+              </w:rPr>
+              <w:t xml:space="preserve"> versions of windows</w:t>
             </w:r>
           </w:p>
         </w:tc>
@@ -2326,7 +2877,23 @@
                 <w:sz w:val="20"/>
                 <w:szCs w:val="20"/>
               </w:rPr>
-              <w:t>0% this has not yet been attempted, however, as this is all standard c++ code, using packages that have Linux compatibility, this should be reasonably simple to achieve</w:t>
+              <w:t xml:space="preserve">0% this has not yet been attempted, however, as this is all standard </w:t>
+            </w:r>
+            <w:proofErr w:type="spellStart"/>
+            <w:r>
+              <w:rPr>
+                <w:sz w:val="20"/>
+                <w:szCs w:val="20"/>
+              </w:rPr>
+              <w:t>c++</w:t>
+            </w:r>
+            <w:proofErr w:type="spellEnd"/>
+            <w:r>
+              <w:rPr>
+                <w:sz w:val="20"/>
+                <w:szCs w:val="20"/>
+              </w:rPr>
+              <w:t xml:space="preserve"> code, using packages that have Linux compatibility, this should be reasonably simple to achieve</w:t>
             </w:r>
           </w:p>
         </w:tc>
@@ -2582,7 +3149,23 @@
                 <w:sz w:val="20"/>
                 <w:szCs w:val="20"/>
               </w:rPr>
-              <w:t>100% this has be successfully implemented</w:t>
+              <w:t xml:space="preserve">100% this has </w:t>
+            </w:r>
+            <w:proofErr w:type="gramStart"/>
+            <w:r>
+              <w:rPr>
+                <w:sz w:val="20"/>
+                <w:szCs w:val="20"/>
+              </w:rPr>
+              <w:t>be</w:t>
+            </w:r>
+            <w:proofErr w:type="gramEnd"/>
+            <w:r>
+              <w:rPr>
+                <w:sz w:val="20"/>
+                <w:szCs w:val="20"/>
+              </w:rPr>
+              <w:t xml:space="preserve"> successfully implemented</w:t>
             </w:r>
           </w:p>
         </w:tc>
@@ -2592,11 +3175,11 @@
       <w:pPr>
         <w:pStyle w:val="Heading1"/>
       </w:pPr>
-      <w:bookmarkStart w:id="3" w:name="_Toc48046445"/>
+      <w:bookmarkStart w:id="5" w:name="_Toc51361392"/>
       <w:r>
         <w:t>Constraints</w:t>
       </w:r>
-      <w:bookmarkEnd w:id="3"/>
+      <w:bookmarkEnd w:id="5"/>
     </w:p>
     <w:p>
       <w:r>
@@ -2613,24 +3196,16 @@
       <w:pPr>
         <w:pStyle w:val="Heading1"/>
       </w:pPr>
-      <w:bookmarkStart w:id="4" w:name="_Toc48046441"/>
+      <w:bookmarkStart w:id="6" w:name="_Toc51361393"/>
       <w:r>
         <w:lastRenderedPageBreak/>
         <w:t>Product Use Cases</w:t>
       </w:r>
-      <w:bookmarkEnd w:id="4"/>
+      <w:bookmarkEnd w:id="6"/>
     </w:p>
     <w:p>
-      <w:pPr>
-        <w:pStyle w:val="Heading2"/>
-      </w:pPr>
-      <w:bookmarkStart w:id="5" w:name="_Toc48046442"/>
-      <w:r>
-        <w:t>Actor list</w:t>
-      </w:r>
-      <w:bookmarkEnd w:id="5"/>
-      <w:r>
-        <w:t xml:space="preserve"> </w:t>
+      <w:r>
+        <w:t xml:space="preserve">Below is shown a list of various use cases </w:t>
       </w:r>
     </w:p>
     <w:tbl>
@@ -2640,21 +3215,60 @@
         <w:tblLook w:val="04A0" w:firstRow="1" w:lastRow="0" w:firstColumn="1" w:lastColumn="0" w:noHBand="0" w:noVBand="1"/>
       </w:tblPr>
       <w:tblGrid>
-        <w:gridCol w:w="2972"/>
-        <w:gridCol w:w="6044"/>
+        <w:gridCol w:w="1803"/>
+        <w:gridCol w:w="1803"/>
+        <w:gridCol w:w="1803"/>
+        <w:gridCol w:w="1803"/>
+        <w:gridCol w:w="1804"/>
       </w:tblGrid>
       <w:tr>
         <w:tc>
           <w:tcPr>
-            <w:tcW w:w="9016" w:type="dxa"/>
-            <w:gridSpan w:val="2"/>
-          </w:tcPr>
-          <w:p>
-            <w:pPr>
-              <w:jc w:val="center"/>
-            </w:pPr>
-            <w:r>
-              <w:t>Actor: User</w:t>
+            <w:tcW w:w="1803" w:type="dxa"/>
+          </w:tcPr>
+          <w:p>
+            <w:r>
+              <w:t>Identifier</w:t>
+            </w:r>
+          </w:p>
+        </w:tc>
+        <w:tc>
+          <w:tcPr>
+            <w:tcW w:w="1803" w:type="dxa"/>
+          </w:tcPr>
+          <w:p>
+            <w:r>
+              <w:t>Use Case</w:t>
+            </w:r>
+          </w:p>
+        </w:tc>
+        <w:tc>
+          <w:tcPr>
+            <w:tcW w:w="1803" w:type="dxa"/>
+          </w:tcPr>
+          <w:p>
+            <w:r>
+              <w:t>Status</w:t>
+            </w:r>
+          </w:p>
+        </w:tc>
+        <w:tc>
+          <w:tcPr>
+            <w:tcW w:w="1803" w:type="dxa"/>
+          </w:tcPr>
+          <w:p>
+            <w:r>
+              <w:t>Included in</w:t>
+            </w:r>
+          </w:p>
+        </w:tc>
+        <w:tc>
+          <w:tcPr>
+            <w:tcW w:w="1804" w:type="dxa"/>
+          </w:tcPr>
+          <w:p>
+            <w:r>
+              <w:t>Requirements</w:t>
             </w:r>
           </w:p>
         </w:tc>
@@ -2662,12 +3276,47 @@
       <w:tr>
         <w:tc>
           <w:tcPr>
-            <w:tcW w:w="9016" w:type="dxa"/>
-            <w:gridSpan w:val="2"/>
-          </w:tcPr>
-          <w:p>
-            <w:r>
-              <w:t>Description: this is the person who plays the game that is being created. It is assumed that they will be able to complete this task through their access to a keyboard and mouse.</w:t>
+            <w:tcW w:w="1803" w:type="dxa"/>
+          </w:tcPr>
+          <w:p>
+            <w:r>
+              <w:t>U-C-1</w:t>
+            </w:r>
+          </w:p>
+        </w:tc>
+        <w:tc>
+          <w:tcPr>
+            <w:tcW w:w="1803" w:type="dxa"/>
+          </w:tcPr>
+          <w:p>
+            <w:r>
+              <w:t>Change options</w:t>
+            </w:r>
+          </w:p>
+        </w:tc>
+        <w:tc>
+          <w:tcPr>
+            <w:tcW w:w="1803" w:type="dxa"/>
+          </w:tcPr>
+          <w:p>
+            <w:r>
+              <w:t>Incomplete</w:t>
+            </w:r>
+          </w:p>
+        </w:tc>
+        <w:tc>
+          <w:tcPr>
+            <w:tcW w:w="1803" w:type="dxa"/>
+          </w:tcPr>
+          <w:p/>
+        </w:tc>
+        <w:tc>
+          <w:tcPr>
+            <w:tcW w:w="1804" w:type="dxa"/>
+          </w:tcPr>
+          <w:p>
+            <w:r>
+              <w:t>N-F-R-5, F-R-13</w:t>
             </w:r>
           </w:p>
         </w:tc>
@@ -2675,458 +3324,480 @@
       <w:tr>
         <w:tc>
           <w:tcPr>
-            <w:tcW w:w="2972" w:type="dxa"/>
-          </w:tcPr>
-          <w:p>
-            <w:r>
-              <w:t>Alias: Player</w:t>
-            </w:r>
-          </w:p>
-        </w:tc>
-        <w:tc>
-          <w:tcPr>
-            <w:tcW w:w="6044" w:type="dxa"/>
-          </w:tcPr>
-          <w:p>
-            <w:r>
-              <w:t>Inherit</w:t>
+            <w:tcW w:w="1803" w:type="dxa"/>
+          </w:tcPr>
+          <w:p>
+            <w:r>
+              <w:t>U-C-2</w:t>
+            </w:r>
+          </w:p>
+        </w:tc>
+        <w:tc>
+          <w:tcPr>
+            <w:tcW w:w="1803" w:type="dxa"/>
+          </w:tcPr>
+          <w:p>
+            <w:r>
+              <w:t>Play Pacman Square</w:t>
+            </w:r>
+          </w:p>
+        </w:tc>
+        <w:tc>
+          <w:tcPr>
+            <w:tcW w:w="1803" w:type="dxa"/>
+          </w:tcPr>
+          <w:p>
+            <w:r>
+              <w:t>Incomplete</w:t>
+            </w:r>
+          </w:p>
+        </w:tc>
+        <w:tc>
+          <w:tcPr>
+            <w:tcW w:w="1803" w:type="dxa"/>
+          </w:tcPr>
+          <w:p/>
+        </w:tc>
+        <w:tc>
+          <w:tcPr>
+            <w:tcW w:w="1804" w:type="dxa"/>
+          </w:tcPr>
+          <w:p>
+            <w:r>
+              <w:rPr>
+                <w:sz w:val="20"/>
+                <w:szCs w:val="20"/>
+              </w:rPr>
+              <w:t>F-R-8</w:t>
+            </w:r>
+            <w:r>
+              <w:rPr>
+                <w:sz w:val="20"/>
+                <w:szCs w:val="20"/>
+              </w:rPr>
+              <w:t xml:space="preserve">, </w:t>
+            </w:r>
+            <w:r>
+              <w:rPr>
+                <w:sz w:val="20"/>
+                <w:szCs w:val="20"/>
+              </w:rPr>
+              <w:t>F-R-4</w:t>
+            </w:r>
+          </w:p>
+        </w:tc>
+      </w:tr>
+      <w:tr>
+        <w:tc>
+          <w:tcPr>
+            <w:tcW w:w="1803" w:type="dxa"/>
+          </w:tcPr>
+          <w:p>
+            <w:r>
+              <w:t>U-C-3</w:t>
+            </w:r>
+          </w:p>
+        </w:tc>
+        <w:tc>
+          <w:tcPr>
+            <w:tcW w:w="1803" w:type="dxa"/>
+          </w:tcPr>
+          <w:p>
+            <w:r>
+              <w:t>Play Pacman hexagon</w:t>
+            </w:r>
+          </w:p>
+        </w:tc>
+        <w:tc>
+          <w:tcPr>
+            <w:tcW w:w="1803" w:type="dxa"/>
+          </w:tcPr>
+          <w:p>
+            <w:r>
+              <w:t>Incomplete</w:t>
+            </w:r>
+          </w:p>
+        </w:tc>
+        <w:tc>
+          <w:tcPr>
+            <w:tcW w:w="1803" w:type="dxa"/>
+          </w:tcPr>
+          <w:p/>
+        </w:tc>
+        <w:tc>
+          <w:tcPr>
+            <w:tcW w:w="1804" w:type="dxa"/>
+          </w:tcPr>
+          <w:p>
+            <w:r>
+              <w:rPr>
+                <w:sz w:val="20"/>
+                <w:szCs w:val="20"/>
+              </w:rPr>
+              <w:t>F-R-8</w:t>
+            </w:r>
+            <w:r>
+              <w:rPr>
+                <w:sz w:val="20"/>
+                <w:szCs w:val="20"/>
+              </w:rPr>
+              <w:t xml:space="preserve">, </w:t>
+            </w:r>
+            <w:r>
+              <w:rPr>
+                <w:sz w:val="20"/>
+                <w:szCs w:val="20"/>
+              </w:rPr>
+              <w:t>F-R-4</w:t>
+            </w:r>
+          </w:p>
+        </w:tc>
+      </w:tr>
+      <w:tr>
+        <w:tc>
+          <w:tcPr>
+            <w:tcW w:w="1803" w:type="dxa"/>
+          </w:tcPr>
+          <w:p>
+            <w:r>
+              <w:t>U-C-4</w:t>
+            </w:r>
+          </w:p>
+        </w:tc>
+        <w:tc>
+          <w:tcPr>
+            <w:tcW w:w="1803" w:type="dxa"/>
+          </w:tcPr>
+          <w:p>
+            <w:r>
+              <w:t>Play Pacman graph</w:t>
+            </w:r>
+          </w:p>
+        </w:tc>
+        <w:tc>
+          <w:tcPr>
+            <w:tcW w:w="1803" w:type="dxa"/>
+          </w:tcPr>
+          <w:p>
+            <w:r>
+              <w:t>Incomplete</w:t>
+            </w:r>
+          </w:p>
+        </w:tc>
+        <w:tc>
+          <w:tcPr>
+            <w:tcW w:w="1803" w:type="dxa"/>
+          </w:tcPr>
+          <w:p/>
+        </w:tc>
+        <w:tc>
+          <w:tcPr>
+            <w:tcW w:w="1804" w:type="dxa"/>
+          </w:tcPr>
+          <w:p>
+            <w:r>
+              <w:rPr>
+                <w:sz w:val="20"/>
+                <w:szCs w:val="20"/>
+              </w:rPr>
+              <w:t>F-R-8</w:t>
+            </w:r>
+            <w:r>
+              <w:rPr>
+                <w:sz w:val="20"/>
+                <w:szCs w:val="20"/>
+              </w:rPr>
+              <w:t xml:space="preserve">, </w:t>
+            </w:r>
+            <w:r>
+              <w:rPr>
+                <w:sz w:val="20"/>
+                <w:szCs w:val="20"/>
+              </w:rPr>
+              <w:t>F-R-4</w:t>
+            </w:r>
+          </w:p>
+        </w:tc>
+      </w:tr>
+      <w:tr>
+        <w:tc>
+          <w:tcPr>
+            <w:tcW w:w="1803" w:type="dxa"/>
+          </w:tcPr>
+          <w:p>
+            <w:r>
+              <w:t>U-C-5</w:t>
+            </w:r>
+          </w:p>
+        </w:tc>
+        <w:tc>
+          <w:tcPr>
+            <w:tcW w:w="1803" w:type="dxa"/>
+          </w:tcPr>
+          <w:p>
+            <w:r>
+              <w:t>Ghost kills Pacman on collision</w:t>
+            </w:r>
+          </w:p>
+        </w:tc>
+        <w:tc>
+          <w:tcPr>
+            <w:tcW w:w="1803" w:type="dxa"/>
+          </w:tcPr>
+          <w:p>
+            <w:r>
+              <w:t>Incomplete</w:t>
+            </w:r>
+          </w:p>
+        </w:tc>
+        <w:tc>
+          <w:tcPr>
+            <w:tcW w:w="1803" w:type="dxa"/>
+          </w:tcPr>
+          <w:p>
+            <w:r>
+              <w:t>U-C-2, U-C-3, U-C-4</w:t>
+            </w:r>
+          </w:p>
+        </w:tc>
+        <w:tc>
+          <w:tcPr>
+            <w:tcW w:w="1804" w:type="dxa"/>
+          </w:tcPr>
+          <w:p>
+            <w:r>
+              <w:rPr>
+                <w:sz w:val="20"/>
+                <w:szCs w:val="20"/>
+              </w:rPr>
+              <w:t>F-R-5</w:t>
+            </w:r>
+          </w:p>
+        </w:tc>
+      </w:tr>
+      <w:tr>
+        <w:tc>
+          <w:tcPr>
+            <w:tcW w:w="1803" w:type="dxa"/>
+          </w:tcPr>
+          <w:p>
+            <w:r>
+              <w:t>U-C-6</w:t>
+            </w:r>
+          </w:p>
+        </w:tc>
+        <w:tc>
+          <w:tcPr>
+            <w:tcW w:w="1803" w:type="dxa"/>
+          </w:tcPr>
+          <w:p>
+            <w:r>
+              <w:t>Pacman gets points when picking up pellets</w:t>
+            </w:r>
+          </w:p>
+        </w:tc>
+        <w:tc>
+          <w:tcPr>
+            <w:tcW w:w="1803" w:type="dxa"/>
+          </w:tcPr>
+          <w:p>
+            <w:r>
+              <w:t>Incomplete</w:t>
+            </w:r>
+          </w:p>
+        </w:tc>
+        <w:tc>
+          <w:tcPr>
+            <w:tcW w:w="1803" w:type="dxa"/>
+          </w:tcPr>
+          <w:p>
+            <w:r>
+              <w:t>U-C-2, U-C-3, U-C-4</w:t>
+            </w:r>
+          </w:p>
+        </w:tc>
+        <w:tc>
+          <w:tcPr>
+            <w:tcW w:w="1804" w:type="dxa"/>
+          </w:tcPr>
+          <w:p>
+            <w:r>
+              <w:t>F-R-6</w:t>
+            </w:r>
+          </w:p>
+        </w:tc>
+      </w:tr>
+      <w:tr>
+        <w:tc>
+          <w:tcPr>
+            <w:tcW w:w="1803" w:type="dxa"/>
+          </w:tcPr>
+          <w:p>
+            <w:r>
+              <w:t>U-C-7</w:t>
+            </w:r>
+          </w:p>
+        </w:tc>
+        <w:tc>
+          <w:tcPr>
+            <w:tcW w:w="1803" w:type="dxa"/>
+          </w:tcPr>
+          <w:p>
+            <w:r>
+              <w:t>Score increase decreases with time</w:t>
+            </w:r>
+          </w:p>
+        </w:tc>
+        <w:tc>
+          <w:tcPr>
+            <w:tcW w:w="1803" w:type="dxa"/>
+          </w:tcPr>
+          <w:p>
+            <w:r>
+              <w:t>Incomplete</w:t>
+            </w:r>
+          </w:p>
+        </w:tc>
+        <w:tc>
+          <w:tcPr>
+            <w:tcW w:w="1803" w:type="dxa"/>
+          </w:tcPr>
+          <w:p>
+            <w:r>
+              <w:t>U-C-2, U-C-3, U-C-4</w:t>
+            </w:r>
+          </w:p>
+        </w:tc>
+        <w:tc>
+          <w:tcPr>
+            <w:tcW w:w="1804" w:type="dxa"/>
+          </w:tcPr>
+          <w:p>
+            <w:r>
+              <w:t>F-R-7</w:t>
+            </w:r>
+          </w:p>
+        </w:tc>
+      </w:tr>
+      <w:tr>
+        <w:tc>
+          <w:tcPr>
+            <w:tcW w:w="1803" w:type="dxa"/>
+          </w:tcPr>
+          <w:p>
+            <w:r>
+              <w:t>U-C-8</w:t>
+            </w:r>
+          </w:p>
+        </w:tc>
+        <w:tc>
+          <w:tcPr>
+            <w:tcW w:w="1803" w:type="dxa"/>
+          </w:tcPr>
+          <w:p>
+            <w:r>
+              <w:t>Pacman can get a big pellet which allows him to kill the ghosts</w:t>
+            </w:r>
+          </w:p>
+        </w:tc>
+        <w:tc>
+          <w:tcPr>
+            <w:tcW w:w="1803" w:type="dxa"/>
+          </w:tcPr>
+          <w:p>
+            <w:r>
+              <w:t>Incomplete</w:t>
+            </w:r>
+          </w:p>
+        </w:tc>
+        <w:tc>
+          <w:tcPr>
+            <w:tcW w:w="1803" w:type="dxa"/>
+          </w:tcPr>
+          <w:p>
+            <w:r>
+              <w:t>U-C-2, U-C-3, U-C-4</w:t>
+            </w:r>
+          </w:p>
+        </w:tc>
+        <w:tc>
+          <w:tcPr>
+            <w:tcW w:w="1804" w:type="dxa"/>
+          </w:tcPr>
+          <w:p>
+            <w:r>
+              <w:t>F-R-11</w:t>
+            </w:r>
+          </w:p>
+        </w:tc>
+      </w:tr>
+      <w:tr>
+        <w:tc>
+          <w:tcPr>
+            <w:tcW w:w="1803" w:type="dxa"/>
+          </w:tcPr>
+          <w:p>
+            <w:r>
+              <w:t>U-C-9</w:t>
+            </w:r>
+          </w:p>
+        </w:tc>
+        <w:tc>
+          <w:tcPr>
+            <w:tcW w:w="1803" w:type="dxa"/>
+          </w:tcPr>
+          <w:p>
+            <w:r>
+              <w:t>Map can change in size, and randomly assemble</w:t>
+            </w:r>
+          </w:p>
+        </w:tc>
+        <w:tc>
+          <w:tcPr>
+            <w:tcW w:w="1803" w:type="dxa"/>
+          </w:tcPr>
+          <w:p>
+            <w:r>
+              <w:t>Complete</w:t>
+            </w:r>
+          </w:p>
+        </w:tc>
+        <w:tc>
+          <w:tcPr>
+            <w:tcW w:w="1803" w:type="dxa"/>
+          </w:tcPr>
+          <w:p>
+            <w:r>
+              <w:t>U-C-2, U-C-3, U-C-4</w:t>
+            </w:r>
+          </w:p>
+        </w:tc>
+        <w:tc>
+          <w:tcPr>
+            <w:tcW w:w="1804" w:type="dxa"/>
+          </w:tcPr>
+          <w:p>
+            <w:r>
+              <w:t>N-F-R-5, F-R-13</w:t>
             </w:r>
           </w:p>
         </w:tc>
       </w:tr>
     </w:tbl>
     <w:p/>
-    <w:tbl>
-      <w:tblPr>
-        <w:tblStyle w:val="TableGrid"/>
-        <w:tblW w:w="0" w:type="auto"/>
-        <w:tblLook w:val="04A0" w:firstRow="1" w:lastRow="0" w:firstColumn="1" w:lastColumn="0" w:noHBand="0" w:noVBand="1"/>
-      </w:tblPr>
-      <w:tblGrid>
-        <w:gridCol w:w="2972"/>
-        <w:gridCol w:w="6044"/>
-      </w:tblGrid>
-      <w:tr>
-        <w:tc>
-          <w:tcPr>
-            <w:tcW w:w="9016" w:type="dxa"/>
-            <w:gridSpan w:val="2"/>
-          </w:tcPr>
-          <w:p>
-            <w:pPr>
-              <w:jc w:val="center"/>
-            </w:pPr>
-            <w:r>
-              <w:t xml:space="preserve">Actor: </w:t>
-            </w:r>
-            <w:r>
-              <w:t>small pellets</w:t>
-            </w:r>
-          </w:p>
-        </w:tc>
-      </w:tr>
-      <w:tr>
-        <w:tc>
-          <w:tcPr>
-            <w:tcW w:w="9016" w:type="dxa"/>
-            <w:gridSpan w:val="2"/>
-          </w:tcPr>
-          <w:p>
-            <w:r>
-              <w:t xml:space="preserve">Description: this is </w:t>
-            </w:r>
-            <w:r>
-              <w:t>a small circular object which can be found and collected in around the map in order acquire points</w:t>
-            </w:r>
-            <w:r>
-              <w:t>.</w:t>
-            </w:r>
-          </w:p>
-        </w:tc>
-      </w:tr>
-      <w:tr>
-        <w:tc>
-          <w:tcPr>
-            <w:tcW w:w="2972" w:type="dxa"/>
-          </w:tcPr>
-          <w:p>
-            <w:r>
-              <w:t>Alias: Player</w:t>
-            </w:r>
-          </w:p>
-        </w:tc>
-        <w:tc>
-          <w:tcPr>
-            <w:tcW w:w="6044" w:type="dxa"/>
-          </w:tcPr>
-          <w:p>
-            <w:r>
-              <w:t>Inherit</w:t>
-            </w:r>
-          </w:p>
-        </w:tc>
-      </w:tr>
-    </w:tbl>
-    <w:p/>
-    <w:p/>
-    <w:tbl>
-      <w:tblPr>
-        <w:tblStyle w:val="TableGrid"/>
-        <w:tblW w:w="0" w:type="auto"/>
-        <w:tblLook w:val="04A0" w:firstRow="1" w:lastRow="0" w:firstColumn="1" w:lastColumn="0" w:noHBand="0" w:noVBand="1"/>
-      </w:tblPr>
-      <w:tblGrid>
-        <w:gridCol w:w="9016"/>
-      </w:tblGrid>
-      <w:tr>
-        <w:tc>
-          <w:tcPr>
-            <w:tcW w:w="9016" w:type="dxa"/>
-            <w:vAlign w:val="center"/>
-          </w:tcPr>
-          <w:p>
-            <w:pPr>
-              <w:jc w:val="center"/>
-            </w:pPr>
-            <w:r>
-              <w:rPr>
-                <w:b/>
-                <w:bCs/>
-              </w:rPr>
-              <w:t>Use case:</w:t>
-            </w:r>
-            <w:r>
-              <w:t xml:space="preserve"> </w:t>
-            </w:r>
-            <w:r>
-              <w:t>P</w:t>
-            </w:r>
-            <w:r>
-              <w:t>acman picking up pellets</w:t>
-            </w:r>
-          </w:p>
-        </w:tc>
-      </w:tr>
-      <w:tr>
-        <w:tc>
-          <w:tcPr>
-            <w:tcW w:w="9016" w:type="dxa"/>
-            <w:vAlign w:val="center"/>
-          </w:tcPr>
-          <w:p>
-            <w:pPr>
-              <w:jc w:val="center"/>
-            </w:pPr>
-            <w:r>
-              <w:rPr>
-                <w:b/>
-                <w:bCs/>
-              </w:rPr>
-              <w:t>Requirements</w:t>
-            </w:r>
-            <w:r>
-              <w:rPr>
-                <w:b/>
-                <w:bCs/>
-              </w:rPr>
-              <w:t xml:space="preserve"> satisfied</w:t>
-            </w:r>
-            <w:r>
-              <w:rPr>
-                <w:b/>
-                <w:bCs/>
-              </w:rPr>
-              <w:t>:</w:t>
-            </w:r>
-            <w:r>
-              <w:t xml:space="preserve"> F-R-6</w:t>
-            </w:r>
-            <w:r>
-              <w:t xml:space="preserve"> </w:t>
-            </w:r>
-          </w:p>
-        </w:tc>
-      </w:tr>
-      <w:tr>
-        <w:tc>
-          <w:tcPr>
-            <w:tcW w:w="9016" w:type="dxa"/>
-            <w:vAlign w:val="center"/>
-          </w:tcPr>
-          <w:p>
-            <w:pPr>
-              <w:jc w:val="center"/>
-            </w:pPr>
-            <w:r>
-              <w:rPr>
-                <w:b/>
-                <w:bCs/>
-              </w:rPr>
-              <w:t>Brief Description:</w:t>
-            </w:r>
-            <w:r>
-              <w:rPr>
-                <w:b/>
-                <w:bCs/>
-              </w:rPr>
-              <w:t xml:space="preserve"> </w:t>
-            </w:r>
-            <w:r>
-              <w:t>the player picks up pellets with the ultimate goal of colleting all of them and progressing to the next level</w:t>
-            </w:r>
-          </w:p>
-        </w:tc>
-      </w:tr>
-      <w:tr>
-        <w:tc>
-          <w:tcPr>
-            <w:tcW w:w="9016" w:type="dxa"/>
-            <w:vAlign w:val="center"/>
-          </w:tcPr>
-          <w:p>
-            <w:pPr>
-              <w:jc w:val="center"/>
-            </w:pPr>
-            <w:r>
-              <w:rPr>
-                <w:b/>
-                <w:bCs/>
-              </w:rPr>
-              <w:t>Actor:</w:t>
-            </w:r>
-            <w:r>
-              <w:t xml:space="preserve"> User, small pellets</w:t>
-            </w:r>
-          </w:p>
-        </w:tc>
-      </w:tr>
-      <w:tr>
-        <w:tc>
-          <w:tcPr>
-            <w:tcW w:w="9016" w:type="dxa"/>
-            <w:vAlign w:val="center"/>
-          </w:tcPr>
-          <w:p>
-            <w:pPr>
-              <w:jc w:val="center"/>
-            </w:pPr>
-            <w:r>
-              <w:rPr>
-                <w:b/>
-                <w:bCs/>
-              </w:rPr>
-              <w:t>Priority:</w:t>
-            </w:r>
-            <w:r>
-              <w:t xml:space="preserve"> 4</w:t>
-            </w:r>
-          </w:p>
-        </w:tc>
-      </w:tr>
-      <w:tr>
-        <w:tc>
-          <w:tcPr>
-            <w:tcW w:w="9016" w:type="dxa"/>
-            <w:vAlign w:val="center"/>
-          </w:tcPr>
-          <w:p>
-            <w:pPr>
-              <w:jc w:val="center"/>
-            </w:pPr>
-            <w:r>
-              <w:rPr>
-                <w:b/>
-                <w:bCs/>
-              </w:rPr>
-              <w:t>Risk:</w:t>
-            </w:r>
-            <w:r>
-              <w:t xml:space="preserve"> this requirement describes a core element of the game, without it a user has very little reason to play the game at all</w:t>
-            </w:r>
-          </w:p>
-        </w:tc>
-      </w:tr>
-      <w:tr>
-        <w:tc>
-          <w:tcPr>
-            <w:tcW w:w="9016" w:type="dxa"/>
-            <w:vAlign w:val="center"/>
-          </w:tcPr>
-          <w:p>
-            <w:pPr>
-              <w:jc w:val="center"/>
-            </w:pPr>
-            <w:r>
-              <w:rPr>
-                <w:b/>
-                <w:bCs/>
-              </w:rPr>
-              <w:t xml:space="preserve">Pre-conditions: </w:t>
-            </w:r>
-            <w:r>
-              <w:t>the player has successfully started the game after having reviewed the options and control bindings</w:t>
-            </w:r>
-          </w:p>
-        </w:tc>
-      </w:tr>
-      <w:tr>
-        <w:tc>
-          <w:tcPr>
-            <w:tcW w:w="9016" w:type="dxa"/>
-            <w:vAlign w:val="center"/>
-          </w:tcPr>
-          <w:p>
-            <w:pPr>
-              <w:jc w:val="center"/>
-            </w:pPr>
-            <w:r>
-              <w:rPr>
-                <w:b/>
-                <w:bCs/>
-              </w:rPr>
-              <w:t>Post-conditions:</w:t>
-            </w:r>
-            <w:r>
-              <w:t xml:space="preserve"> the player will have had a fun time</w:t>
-            </w:r>
-          </w:p>
-        </w:tc>
-      </w:tr>
-      <w:tr>
-        <w:tc>
-          <w:tcPr>
-            <w:tcW w:w="9016" w:type="dxa"/>
-            <w:vAlign w:val="center"/>
-          </w:tcPr>
-          <w:p>
-            <w:pPr>
-              <w:jc w:val="center"/>
-            </w:pPr>
-            <w:r>
-              <w:t>Basic flow:</w:t>
-            </w:r>
-          </w:p>
-          <w:p>
-            <w:pPr>
-              <w:pStyle w:val="ListParagraph"/>
-              <w:numPr>
-                <w:ilvl w:val="0"/>
-                <w:numId w:val="6"/>
-              </w:numPr>
-            </w:pPr>
-            <w:r>
-              <w:t xml:space="preserve">Initially there are many </w:t>
-            </w:r>
-            <w:r>
-              <w:t>small pellets throughout the map</w:t>
-            </w:r>
-          </w:p>
-          <w:p>
-            <w:pPr>
-              <w:pStyle w:val="ListParagraph"/>
-              <w:numPr>
-                <w:ilvl w:val="0"/>
-                <w:numId w:val="6"/>
-              </w:numPr>
-            </w:pPr>
-            <w:r>
-              <w:t>Iteratively the player will collet them by moving Pacman over them</w:t>
-            </w:r>
-          </w:p>
-          <w:p>
-            <w:pPr>
-              <w:pStyle w:val="ListParagraph"/>
-            </w:pPr>
-            <w:r>
-              <w:t xml:space="preserve">                       Upon pickup, score will be added to a counter variable, and if the pellet </w:t>
-            </w:r>
-          </w:p>
-          <w:p>
-            <w:pPr>
-              <w:pStyle w:val="ListParagraph"/>
-            </w:pPr>
-            <w:r>
-              <w:t xml:space="preserve">                       picked up was the last pellet, the level end</w:t>
-            </w:r>
-          </w:p>
-        </w:tc>
-      </w:tr>
-      <w:tr>
-        <w:tc>
-          <w:tcPr>
-            <w:tcW w:w="9016" w:type="dxa"/>
-            <w:vAlign w:val="center"/>
-          </w:tcPr>
-          <w:p>
-            <w:pPr>
-              <w:jc w:val="center"/>
-            </w:pPr>
-            <w:r>
-              <w:rPr>
-                <w:b/>
-                <w:bCs/>
-              </w:rPr>
-              <w:t>Activity Diagram:</w:t>
-            </w:r>
-            <w:r>
-              <w:t xml:space="preserve"> refer to the activity diagram below</w:t>
-            </w:r>
-          </w:p>
-        </w:tc>
-      </w:tr>
-      <w:tr>
-        <w:tc>
-          <w:tcPr>
-            <w:tcW w:w="9016" w:type="dxa"/>
-            <w:vAlign w:val="center"/>
-          </w:tcPr>
-          <w:p>
-            <w:pPr>
-              <w:jc w:val="center"/>
-            </w:pPr>
-            <w:r>
-              <w:rPr>
-                <w:b/>
-                <w:bCs/>
-              </w:rPr>
-              <w:t>Alternative flow:</w:t>
-            </w:r>
-            <w:r>
-              <w:t xml:space="preserve"> the user exits the game before completion</w:t>
-            </w:r>
-          </w:p>
-        </w:tc>
-      </w:tr>
-    </w:tbl>
-    <w:p/>
-    <w:p/>
     <w:p>
+      <w:pPr>
+        <w:jc w:val="center"/>
+      </w:pPr>
       <w:r>
         <w:rPr>
           <w:noProof/>
         </w:rPr>
-        <w:lastRenderedPageBreak/>
         <w:drawing>
-          <wp:anchor distT="0" distB="0" distL="114300" distR="114300" simplePos="0" relativeHeight="251660288" behindDoc="1" locked="0" layoutInCell="1" allowOverlap="1" wp14:anchorId="6A109142" wp14:editId="074CB685">
-            <wp:simplePos x="0" y="0"/>
-            <wp:positionH relativeFrom="margin">
-              <wp:align>left</wp:align>
-            </wp:positionH>
-            <wp:positionV relativeFrom="paragraph">
-              <wp:posOffset>0</wp:posOffset>
-            </wp:positionV>
-            <wp:extent cx="5320030" cy="4131945"/>
-            <wp:effectExtent l="0" t="0" r="0" b="1905"/>
-            <wp:wrapTight wrapText="bothSides">
-              <wp:wrapPolygon edited="0">
-                <wp:start x="0" y="0"/>
-                <wp:lineTo x="0" y="21510"/>
-                <wp:lineTo x="21502" y="21510"/>
-                <wp:lineTo x="21502" y="0"/>
-                <wp:lineTo x="0" y="0"/>
-              </wp:wrapPolygon>
-            </wp:wrapTight>
-            <wp:docPr id="2" name="Picture 2"/>
+          <wp:inline distT="0" distB="0" distL="0" distR="0" wp14:anchorId="3946C8F9" wp14:editId="632BABCD">
+            <wp:extent cx="4435522" cy="3475295"/>
+            <wp:effectExtent l="0" t="0" r="3175" b="0"/>
+            <wp:docPr id="20" name="Picture 20"/>
             <wp:cNvGraphicFramePr>
               <a:graphicFrameLocks xmlns:a="http://schemas.openxmlformats.org/drawingml/2006/main" noChangeAspect="1"/>
             </wp:cNvGraphicFramePr>
@@ -3138,7 +3809,84 @@
                     <pic:cNvPicPr/>
                   </pic:nvPicPr>
                   <pic:blipFill>
-                    <a:blip r:embed="rId8">
+                    <a:blip r:embed="rId8"/>
+                    <a:stretch>
+                      <a:fillRect/>
+                    </a:stretch>
+                  </pic:blipFill>
+                  <pic:spPr>
+                    <a:xfrm>
+                      <a:off x="0" y="0"/>
+                      <a:ext cx="4469069" cy="3501579"/>
+                    </a:xfrm>
+                    <a:prstGeom prst="rect">
+                      <a:avLst/>
+                    </a:prstGeom>
+                  </pic:spPr>
+                </pic:pic>
+              </a:graphicData>
+            </a:graphic>
+          </wp:inline>
+        </w:drawing>
+      </w:r>
+      <w:r>
+        <w:br w:type="page"/>
+      </w:r>
+    </w:p>
+    <w:p>
+      <w:pPr>
+        <w:pStyle w:val="Heading1"/>
+        <w:rPr>
+          <w:sz w:val="28"/>
+          <w:szCs w:val="28"/>
+        </w:rPr>
+      </w:pPr>
+      <w:bookmarkStart w:id="7" w:name="_Toc51361394"/>
+      <w:r>
+        <w:rPr>
+          <w:sz w:val="28"/>
+          <w:szCs w:val="28"/>
+        </w:rPr>
+        <w:lastRenderedPageBreak/>
+        <w:t>Summary of software Architecture</w:t>
+      </w:r>
+      <w:bookmarkEnd w:id="7"/>
+    </w:p>
+    <w:p>
+      <w:r>
+        <w:drawing>
+          <wp:anchor distT="0" distB="0" distL="114300" distR="114300" simplePos="0" relativeHeight="251661312" behindDoc="1" locked="0" layoutInCell="1" allowOverlap="1" wp14:anchorId="73C78061" wp14:editId="181EEC41">
+            <wp:simplePos x="0" y="0"/>
+            <wp:positionH relativeFrom="column">
+              <wp:posOffset>-340663</wp:posOffset>
+            </wp:positionH>
+            <wp:positionV relativeFrom="paragraph">
+              <wp:posOffset>324476</wp:posOffset>
+            </wp:positionV>
+            <wp:extent cx="3138087" cy="2545307"/>
+            <wp:effectExtent l="0" t="0" r="5715" b="7620"/>
+            <wp:wrapTight wrapText="bothSides">
+              <wp:wrapPolygon edited="0">
+                <wp:start x="0" y="0"/>
+                <wp:lineTo x="0" y="21503"/>
+                <wp:lineTo x="21508" y="21503"/>
+                <wp:lineTo x="21508" y="0"/>
+                <wp:lineTo x="0" y="0"/>
+              </wp:wrapPolygon>
+            </wp:wrapTight>
+            <wp:docPr id="6" name="Picture 6"/>
+            <wp:cNvGraphicFramePr>
+              <a:graphicFrameLocks xmlns:a="http://schemas.openxmlformats.org/drawingml/2006/main" noChangeAspect="1"/>
+            </wp:cNvGraphicFramePr>
+            <a:graphic xmlns:a="http://schemas.openxmlformats.org/drawingml/2006/main">
+              <a:graphicData uri="http://schemas.openxmlformats.org/drawingml/2006/picture">
+                <pic:pic xmlns:pic="http://schemas.openxmlformats.org/drawingml/2006/picture">
+                  <pic:nvPicPr>
+                    <pic:cNvPr id="1" name=""/>
+                    <pic:cNvPicPr/>
+                  </pic:nvPicPr>
+                  <pic:blipFill>
+                    <a:blip r:embed="rId9" cstate="print">
                       <a:extLst>
                         <a:ext uri="{28A0092B-C50C-407E-A947-70E740481C1C}">
                           <a14:useLocalDpi xmlns:a14="http://schemas.microsoft.com/office/drawing/2010/main" val="0"/>
@@ -3152,7 +3900,151 @@
                   <pic:spPr>
                     <a:xfrm>
                       <a:off x="0" y="0"/>
-                      <a:ext cx="5354829" cy="4159402"/>
+                      <a:ext cx="3138087" cy="2545307"/>
+                    </a:xfrm>
+                    <a:prstGeom prst="rect">
+                      <a:avLst/>
+                    </a:prstGeom>
+                  </pic:spPr>
+                </pic:pic>
+              </a:graphicData>
+            </a:graphic>
+          </wp:anchor>
+        </w:drawing>
+      </w:r>
+      <w:r>
+        <w:t>In the Pr</w:t>
+      </w:r>
+      <w:r>
+        <w:t>oject the codes’ structure can be explained with these two basic architectural patterns:</w:t>
+      </w:r>
+    </w:p>
+    <w:p>
+      <w:r>
+        <w:t>Model-View-Controller: all of the different classes can be grouped and split up into 3 separate groups, which are view, model, and controllers. View in this case would consist of the display manager class</w:t>
+      </w:r>
+      <w:r>
+        <w:t xml:space="preserve"> as it displays the view</w:t>
+      </w:r>
+      <w:r>
+        <w:t xml:space="preserve">. Model would consist of the </w:t>
+      </w:r>
+      <w:proofErr w:type="spellStart"/>
+      <w:r>
+        <w:t>PlaySpace</w:t>
+      </w:r>
+      <w:proofErr w:type="spellEnd"/>
+      <w:r>
+        <w:t xml:space="preserve"> class as well as the various subclasses of the entity class</w:t>
+      </w:r>
+      <w:r>
+        <w:t xml:space="preserve"> as they model the actions of the characters</w:t>
+      </w:r>
+      <w:r>
+        <w:t xml:space="preserve">. </w:t>
+      </w:r>
+      <w:r>
+        <w:t>Finally,</w:t>
+      </w:r>
+      <w:r>
+        <w:t xml:space="preserve"> Controller would include all the others such as Game, </w:t>
+      </w:r>
+      <w:proofErr w:type="spellStart"/>
+      <w:r>
+        <w:t>EntityManager</w:t>
+      </w:r>
+      <w:proofErr w:type="spellEnd"/>
+      <w:r>
+        <w:t xml:space="preserve">, </w:t>
+      </w:r>
+      <w:proofErr w:type="spellStart"/>
+      <w:r>
+        <w:t>InfoBarManager</w:t>
+      </w:r>
+      <w:proofErr w:type="spellEnd"/>
+      <w:r>
+        <w:t xml:space="preserve">, </w:t>
+      </w:r>
+      <w:r>
+        <w:t>etc as they are responsible for triggering the various behaviours in the other 2 categories.</w:t>
+      </w:r>
+    </w:p>
+    <w:p>
+      <w:pPr>
+        <w:keepNext/>
+      </w:pPr>
+    </w:p>
+    <w:p>
+      <w:pPr>
+        <w:pStyle w:val="Caption"/>
+      </w:pPr>
+      <w:r>
+        <w:t xml:space="preserve">Figure </w:t>
+      </w:r>
+      <w:fldSimple w:instr=" SEQ Figure \* ARABIC ">
+        <w:r>
+          <w:rPr>
+            <w:noProof/>
+          </w:rPr>
+          <w:t>1</w:t>
+        </w:r>
+      </w:fldSimple>
+      <w:r>
+        <w:t>InfoBarManager acting as a controller for Display manager</w:t>
+      </w:r>
+    </w:p>
+    <w:p>
+      <w:r>
+        <w:rPr>
+          <w:noProof/>
+        </w:rPr>
+        <w:drawing>
+          <wp:anchor distT="0" distB="0" distL="114300" distR="114300" simplePos="0" relativeHeight="251662336" behindDoc="1" locked="0" layoutInCell="1" allowOverlap="1" wp14:anchorId="6D6631CF" wp14:editId="77494711">
+            <wp:simplePos x="0" y="0"/>
+            <wp:positionH relativeFrom="column">
+              <wp:posOffset>2060547</wp:posOffset>
+            </wp:positionH>
+            <wp:positionV relativeFrom="paragraph">
+              <wp:posOffset>561823</wp:posOffset>
+            </wp:positionV>
+            <wp:extent cx="4132580" cy="3030220"/>
+            <wp:effectExtent l="0" t="0" r="1270" b="0"/>
+            <wp:wrapTight wrapText="bothSides">
+              <wp:wrapPolygon edited="0">
+                <wp:start x="0" y="0"/>
+                <wp:lineTo x="0" y="21455"/>
+                <wp:lineTo x="21507" y="21455"/>
+                <wp:lineTo x="21507" y="0"/>
+                <wp:lineTo x="0" y="0"/>
+              </wp:wrapPolygon>
+            </wp:wrapTight>
+            <wp:docPr id="5" name="Picture 5"/>
+            <wp:cNvGraphicFramePr>
+              <a:graphicFrameLocks xmlns:a="http://schemas.openxmlformats.org/drawingml/2006/main" noChangeAspect="1"/>
+            </wp:cNvGraphicFramePr>
+            <a:graphic xmlns:a="http://schemas.openxmlformats.org/drawingml/2006/main">
+              <a:graphicData uri="http://schemas.openxmlformats.org/drawingml/2006/picture">
+                <pic:pic xmlns:pic="http://schemas.openxmlformats.org/drawingml/2006/picture">
+                  <pic:nvPicPr>
+                    <pic:cNvPr id="1" name=""/>
+                    <pic:cNvPicPr/>
+                  </pic:nvPicPr>
+                  <pic:blipFill>
+                    <a:blip r:embed="rId10" cstate="print">
+                      <a:extLst>
+                        <a:ext uri="{28A0092B-C50C-407E-A947-70E740481C1C}">
+                          <a14:useLocalDpi xmlns:a14="http://schemas.microsoft.com/office/drawing/2010/main" val="0"/>
+                        </a:ext>
+                      </a:extLst>
+                    </a:blip>
+                    <a:stretch>
+                      <a:fillRect/>
+                    </a:stretch>
+                  </pic:blipFill>
+                  <pic:spPr>
+                    <a:xfrm>
+                      <a:off x="0" y="0"/>
+                      <a:ext cx="4132580" cy="3030220"/>
                     </a:xfrm>
                     <a:prstGeom prst="rect">
                       <a:avLst/>
@@ -3170,47 +4062,369 @@
           </wp:anchor>
         </w:drawing>
       </w:r>
-    </w:p>
-    <w:p/>
-    <w:p/>
-    <w:p/>
-    <w:p/>
-    <w:p/>
-    <w:p/>
-    <w:p/>
-    <w:p/>
-    <w:p/>
-    <w:p/>
-    <w:p/>
-    <w:p/>
-    <w:p/>
-    <w:p/>
-    <w:p/>
-    <w:p>
-      <w:pPr>
-        <w:pStyle w:val="Heading2"/>
-      </w:pPr>
-      <w:bookmarkStart w:id="6" w:name="_Toc48046443"/>
-      <w:r>
-        <w:t>Use case diagram for typical playthrough</w:t>
-      </w:r>
-      <w:bookmarkEnd w:id="6"/>
+      <w:r>
+        <w:t>Singletons : Singletons are used for two vital part of the projects function. It facilitates the access of these vital classes from anywhere in the code</w:t>
+      </w:r>
+      <w:r>
+        <w:t xml:space="preserve"> on the same instance; for </w:t>
+      </w:r>
+      <w:r>
+        <w:t>example,</w:t>
+      </w:r>
+      <w:r>
+        <w:t xml:space="preserve"> the </w:t>
+      </w:r>
+      <w:proofErr w:type="spellStart"/>
+      <w:r>
+        <w:t>DisplayManager</w:t>
+      </w:r>
+      <w:proofErr w:type="spellEnd"/>
+      <w:r>
+        <w:t xml:space="preserve"> class is very important for the program as it is the only why the program can render anything to the window open upon game initialisation. Because of the function it serves, </w:t>
+      </w:r>
+      <w:proofErr w:type="spellStart"/>
+      <w:r>
+        <w:t>DisplayManager</w:t>
+      </w:r>
+      <w:proofErr w:type="spellEnd"/>
+      <w:r>
+        <w:t xml:space="preserve">, </w:t>
+      </w:r>
+      <w:proofErr w:type="spellStart"/>
+      <w:r>
+        <w:t>playspace</w:t>
+      </w:r>
+      <w:proofErr w:type="spellEnd"/>
+      <w:r>
+        <w:t xml:space="preserve">, </w:t>
+      </w:r>
+      <w:proofErr w:type="spellStart"/>
+      <w:r>
+        <w:t>entityManager</w:t>
+      </w:r>
+      <w:proofErr w:type="spellEnd"/>
+      <w:r>
+        <w:t xml:space="preserve">, and </w:t>
+      </w:r>
+      <w:proofErr w:type="spellStart"/>
+      <w:r>
+        <w:t>infoBarManager</w:t>
+      </w:r>
+      <w:proofErr w:type="spellEnd"/>
+      <w:r>
+        <w:t xml:space="preserve"> </w:t>
+      </w:r>
+      <w:r>
+        <w:t>all need access to not only the class, but the same instant of the class too due to the difficulty in moving the renderer around.</w:t>
+      </w:r>
+      <w:r>
+        <w:t xml:space="preserve"> Play space is in the same boat as there are a few classes that require access to it, as such</w:t>
+      </w:r>
+      <w:r>
+        <w:t xml:space="preserve"> the singleton </w:t>
+      </w:r>
+      <w:r>
+        <w:t>architectural pattern was instrumental in the project’s implementation.</w:t>
+      </w:r>
     </w:p>
     <w:p>
-      <w:r>
-        <w:t>Below, is a use case diagram of a typical playthrough</w:t>
-      </w:r>
+      <w:pPr>
+        <w:keepNext/>
+      </w:pPr>
     </w:p>
     <w:p>
+      <w:pPr>
+        <w:pStyle w:val="Caption"/>
+      </w:pPr>
+      <w:r>
+        <w:t xml:space="preserve"> </w:t>
+      </w:r>
+      <w:r>
+        <w:tab/>
+      </w:r>
+      <w:r>
+        <w:tab/>
+      </w:r>
+      <w:r>
+        <w:tab/>
+      </w:r>
+      <w:r>
+        <w:tab/>
+      </w:r>
+      <w:r>
+        <w:tab/>
+        <w:t xml:space="preserve">Figure </w:t>
+      </w:r>
+      <w:fldSimple w:instr=" SEQ Figure \* ARABIC ">
+        <w:r>
+          <w:rPr>
+            <w:noProof/>
+          </w:rPr>
+          <w:t>2</w:t>
+        </w:r>
+      </w:fldSimple>
+      <w:r>
+        <w:t xml:space="preserve"> singleton implementation of </w:t>
+      </w:r>
+      <w:proofErr w:type="spellStart"/>
+      <w:r>
+        <w:t>DisplayManager</w:t>
+      </w:r>
+      <w:proofErr w:type="spellEnd"/>
+    </w:p>
+    <w:p>
+      <w:r>
+        <w:br w:type="page"/>
+      </w:r>
+    </w:p>
+    <w:p>
+      <w:pPr>
+        <w:pStyle w:val="Heading1"/>
+        <w:rPr>
+          <w:sz w:val="28"/>
+          <w:szCs w:val="28"/>
+        </w:rPr>
+      </w:pPr>
+      <w:bookmarkStart w:id="8" w:name="_Toc51361395"/>
+      <w:r>
+        <w:rPr>
+          <w:noProof/>
+        </w:rPr>
+        <w:lastRenderedPageBreak/>
+        <mc:AlternateContent>
+          <mc:Choice Requires="wps">
+            <w:drawing>
+              <wp:anchor distT="0" distB="0" distL="114300" distR="114300" simplePos="0" relativeHeight="251665408" behindDoc="1" locked="0" layoutInCell="1" allowOverlap="1" wp14:anchorId="39BA4EE9" wp14:editId="23FCA84A">
+                <wp:simplePos x="0" y="0"/>
+                <wp:positionH relativeFrom="column">
+                  <wp:posOffset>-433070</wp:posOffset>
+                </wp:positionH>
+                <wp:positionV relativeFrom="paragraph">
+                  <wp:posOffset>3304540</wp:posOffset>
+                </wp:positionV>
+                <wp:extent cx="6598285" cy="635"/>
+                <wp:effectExtent l="0" t="0" r="0" b="0"/>
+                <wp:wrapTight wrapText="bothSides">
+                  <wp:wrapPolygon edited="0">
+                    <wp:start x="0" y="0"/>
+                    <wp:lineTo x="0" y="21600"/>
+                    <wp:lineTo x="21600" y="21600"/>
+                    <wp:lineTo x="21600" y="0"/>
+                  </wp:wrapPolygon>
+                </wp:wrapTight>
+                <wp:docPr id="8" name="Text Box 8"/>
+                <wp:cNvGraphicFramePr/>
+                <a:graphic xmlns:a="http://schemas.openxmlformats.org/drawingml/2006/main">
+                  <a:graphicData uri="http://schemas.microsoft.com/office/word/2010/wordprocessingShape">
+                    <wps:wsp>
+                      <wps:cNvSpPr txBox="1"/>
+                      <wps:spPr>
+                        <a:xfrm>
+                          <a:off x="0" y="0"/>
+                          <a:ext cx="6598285" cy="635"/>
+                        </a:xfrm>
+                        <a:prstGeom prst="rect">
+                          <a:avLst/>
+                        </a:prstGeom>
+                        <a:solidFill>
+                          <a:prstClr val="white"/>
+                        </a:solidFill>
+                        <a:ln>
+                          <a:noFill/>
+                        </a:ln>
+                      </wps:spPr>
+                      <wps:txbx>
+                        <w:txbxContent>
+                          <w:p>
+                            <w:pPr>
+                              <w:pStyle w:val="Caption"/>
+                              <w:rPr>
+                                <w:noProof/>
+                              </w:rPr>
+                            </w:pPr>
+                            <w:r>
+                              <w:t xml:space="preserve">Figure </w:t>
+                            </w:r>
+                            <w:fldSimple w:instr=" SEQ Figure \* ARABIC ">
+                              <w:r>
+                                <w:rPr>
+                                  <w:noProof/>
+                                </w:rPr>
+                                <w:t>3</w:t>
+                              </w:r>
+                            </w:fldSimple>
+                            <w:r>
+                              <w:t xml:space="preserve"> the full static class diagram model of the project</w:t>
+                            </w:r>
+                          </w:p>
+                        </w:txbxContent>
+                      </wps:txbx>
+                      <wps:bodyPr rot="0" spcFirstLastPara="0" vertOverflow="overflow" horzOverflow="overflow" vert="horz" wrap="square" lIns="0" tIns="0" rIns="0" bIns="0" numCol="1" spcCol="0" rtlCol="0" fromWordArt="0" anchor="t" anchorCtr="0" forceAA="0" compatLnSpc="1">
+                        <a:prstTxWarp prst="textNoShape">
+                          <a:avLst/>
+                        </a:prstTxWarp>
+                        <a:spAutoFit/>
+                      </wps:bodyPr>
+                    </wps:wsp>
+                  </a:graphicData>
+                </a:graphic>
+              </wp:anchor>
+            </w:drawing>
+          </mc:Choice>
+          <mc:Fallback>
+            <w:pict>
+              <v:shape w14:anchorId="39BA4EE9" id="Text Box 8" o:spid="_x0000_s1030" type="#_x0000_t202" style="position:absolute;margin-left:-34.1pt;margin-top:260.2pt;width:519.55pt;height:.05pt;z-index:-251651072;visibility:visible;mso-wrap-style:square;mso-wrap-distance-left:9pt;mso-wrap-distance-top:0;mso-wrap-distance-right:9pt;mso-wrap-distance-bottom:0;mso-position-horizontal:absolute;mso-position-horizontal-relative:text;mso-position-vertical:absolute;mso-position-vertical-relative:text;v-text-anchor:top" o:gfxdata="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" stroked="f">
+                <v:textbox style="mso-fit-shape-to-text:t" inset="0,0,0,0">
+                  <w:txbxContent>
+                    <w:p>
+                      <w:pPr>
+                        <w:pStyle w:val="Caption"/>
+                        <w:rPr>
+                          <w:noProof/>
+                        </w:rPr>
+                      </w:pPr>
+                      <w:r>
+                        <w:t xml:space="preserve">Figure </w:t>
+                      </w:r>
+                      <w:fldSimple w:instr=" SEQ Figure \* ARABIC ">
+                        <w:r>
+                          <w:rPr>
+                            <w:noProof/>
+                          </w:rPr>
+                          <w:t>3</w:t>
+                        </w:r>
+                      </w:fldSimple>
+                      <w:r>
+                        <w:t xml:space="preserve"> the full static class diagram model of the project</w:t>
+                      </w:r>
+                    </w:p>
+                  </w:txbxContent>
+                </v:textbox>
+                <w10:wrap type="tight"/>
+              </v:shape>
+            </w:pict>
+          </mc:Fallback>
+        </mc:AlternateContent>
+      </w:r>
       <w:r>
         <w:rPr>
           <w:noProof/>
         </w:rPr>
         <w:drawing>
-          <wp:inline distT="0" distB="0" distL="0" distR="0" wp14:anchorId="587EBA98" wp14:editId="0A8BD455">
-            <wp:extent cx="5731510" cy="3175000"/>
-            <wp:effectExtent l="0" t="0" r="2540" b="6350"/>
-            <wp:docPr id="1" name="Picture 1"/>
+          <wp:anchor distT="0" distB="0" distL="114300" distR="114300" simplePos="0" relativeHeight="251663360" behindDoc="1" locked="0" layoutInCell="1" allowOverlap="1" wp14:anchorId="12270013" wp14:editId="2256E6CC">
+            <wp:simplePos x="0" y="0"/>
+            <wp:positionH relativeFrom="margin">
+              <wp:align>center</wp:align>
+            </wp:positionH>
+            <wp:positionV relativeFrom="paragraph">
+              <wp:posOffset>231775</wp:posOffset>
+            </wp:positionV>
+            <wp:extent cx="6598755" cy="3016155"/>
+            <wp:effectExtent l="0" t="0" r="0" b="0"/>
+            <wp:wrapTight wrapText="bothSides">
+              <wp:wrapPolygon edited="0">
+                <wp:start x="0" y="0"/>
+                <wp:lineTo x="0" y="21423"/>
+                <wp:lineTo x="21515" y="21423"/>
+                <wp:lineTo x="21515" y="0"/>
+                <wp:lineTo x="0" y="0"/>
+              </wp:wrapPolygon>
+            </wp:wrapTight>
+            <wp:docPr id="7" name="Picture 7"/>
+            <wp:cNvGraphicFramePr>
+              <a:graphicFrameLocks xmlns:a="http://schemas.openxmlformats.org/drawingml/2006/main" noChangeAspect="1"/>
+            </wp:cNvGraphicFramePr>
+            <a:graphic xmlns:a="http://schemas.openxmlformats.org/drawingml/2006/main">
+              <a:graphicData uri="http://schemas.openxmlformats.org/drawingml/2006/picture">
+                <pic:pic xmlns:pic="http://schemas.openxmlformats.org/drawingml/2006/picture">
+                  <pic:nvPicPr>
+                    <pic:cNvPr id="0" name="Picture 1"/>
+                    <pic:cNvPicPr>
+                      <a:picLocks noChangeAspect="1" noChangeArrowheads="1"/>
+                    </pic:cNvPicPr>
+                  </pic:nvPicPr>
+                  <pic:blipFill>
+                    <a:blip r:embed="rId11" cstate="print">
+                      <a:extLst>
+                        <a:ext uri="{28A0092B-C50C-407E-A947-70E740481C1C}">
+                          <a14:useLocalDpi xmlns:a14="http://schemas.microsoft.com/office/drawing/2010/main" val="0"/>
+                        </a:ext>
+                      </a:extLst>
+                    </a:blip>
+                    <a:srcRect/>
+                    <a:stretch>
+                      <a:fillRect/>
+                    </a:stretch>
+                  </pic:blipFill>
+                  <pic:spPr bwMode="auto">
+                    <a:xfrm>
+                      <a:off x="0" y="0"/>
+                      <a:ext cx="6598755" cy="3016155"/>
+                    </a:xfrm>
+                    <a:prstGeom prst="rect">
+                      <a:avLst/>
+                    </a:prstGeom>
+                    <a:noFill/>
+                    <a:ln>
+                      <a:noFill/>
+                    </a:ln>
+                  </pic:spPr>
+                </pic:pic>
+              </a:graphicData>
+            </a:graphic>
+          </wp:anchor>
+        </w:drawing>
+      </w:r>
+      <w:r>
+        <w:rPr>
+          <w:sz w:val="28"/>
+          <w:szCs w:val="28"/>
+        </w:rPr>
+        <w:t>Summary of Software Design</w:t>
+      </w:r>
+      <w:bookmarkEnd w:id="8"/>
+    </w:p>
+    <w:p>
+      <w:pPr>
+        <w:jc w:val="center"/>
+      </w:pPr>
+    </w:p>
+    <w:p>
+      <w:pPr>
+        <w:pStyle w:val="Heading2"/>
+      </w:pPr>
+      <w:bookmarkStart w:id="9" w:name="_Toc51361396"/>
+      <w:r>
+        <w:t>Map based calculations</w:t>
+      </w:r>
+      <w:bookmarkEnd w:id="9"/>
+    </w:p>
+    <w:p>
+      <w:r>
+        <w:rPr>
+          <w:noProof/>
+        </w:rPr>
+        <w:drawing>
+          <wp:anchor distT="0" distB="0" distL="114300" distR="114300" simplePos="0" relativeHeight="251675648" behindDoc="1" locked="0" layoutInCell="1" allowOverlap="1" wp14:anchorId="7C360B6E" wp14:editId="121777B1">
+            <wp:simplePos x="0" y="0"/>
+            <wp:positionH relativeFrom="margin">
+              <wp:posOffset>3275188</wp:posOffset>
+            </wp:positionH>
+            <wp:positionV relativeFrom="paragraph">
+              <wp:posOffset>519467</wp:posOffset>
+            </wp:positionV>
+            <wp:extent cx="2783840" cy="2187575"/>
+            <wp:effectExtent l="0" t="0" r="0" b="3175"/>
+            <wp:wrapTight wrapText="bothSides">
+              <wp:wrapPolygon edited="0">
+                <wp:start x="0" y="0"/>
+                <wp:lineTo x="0" y="21443"/>
+                <wp:lineTo x="21432" y="21443"/>
+                <wp:lineTo x="21432" y="0"/>
+                <wp:lineTo x="0" y="0"/>
+              </wp:wrapPolygon>
+            </wp:wrapTight>
+            <wp:docPr id="23" name="Picture 23"/>
             <wp:cNvGraphicFramePr>
               <a:graphicFrameLocks xmlns:a="http://schemas.openxmlformats.org/drawingml/2006/main" noChangeAspect="1"/>
             </wp:cNvGraphicFramePr>
@@ -3222,7 +4436,13 @@
                     <pic:cNvPicPr/>
                   </pic:nvPicPr>
                   <pic:blipFill>
-                    <a:blip r:embed="rId9"/>
+                    <a:blip r:embed="rId12" cstate="print">
+                      <a:extLst>
+                        <a:ext uri="{28A0092B-C50C-407E-A947-70E740481C1C}">
+                          <a14:useLocalDpi xmlns:a14="http://schemas.microsoft.com/office/drawing/2010/main" val="0"/>
+                        </a:ext>
+                      </a:extLst>
+                    </a:blip>
                     <a:stretch>
                       <a:fillRect/>
                     </a:stretch>
@@ -3230,7 +4450,1103 @@
                   <pic:spPr>
                     <a:xfrm>
                       <a:off x="0" y="0"/>
-                      <a:ext cx="5731510" cy="3175000"/>
+                      <a:ext cx="2783840" cy="2187575"/>
+                    </a:xfrm>
+                    <a:prstGeom prst="rect">
+                      <a:avLst/>
+                    </a:prstGeom>
+                  </pic:spPr>
+                </pic:pic>
+              </a:graphicData>
+            </a:graphic>
+            <wp14:sizeRelH relativeFrom="margin">
+              <wp14:pctWidth>0</wp14:pctWidth>
+            </wp14:sizeRelH>
+            <wp14:sizeRelV relativeFrom="margin">
+              <wp14:pctHeight>0</wp14:pctHeight>
+            </wp14:sizeRelV>
+          </wp:anchor>
+        </w:drawing>
+      </w:r>
+      <w:r>
+        <w:t xml:space="preserve">This game calculates the class </w:t>
+      </w:r>
+      <w:proofErr w:type="spellStart"/>
+      <w:r>
+        <w:t>PlaySpace</w:t>
+      </w:r>
+      <w:proofErr w:type="spellEnd"/>
+      <w:r>
+        <w:t xml:space="preserve"> for its map-based calculations such as navigation and collision with the various map elements. This goal is </w:t>
+      </w:r>
+      <w:r>
+        <w:t>accomplished</w:t>
+      </w:r>
+      <w:r>
+        <w:t xml:space="preserve"> by containing a 2d array of ‘</w:t>
+      </w:r>
+      <w:proofErr w:type="spellStart"/>
+      <w:r>
+        <w:t>GameBlock’s</w:t>
+      </w:r>
+      <w:proofErr w:type="spellEnd"/>
+      <w:r>
+        <w:t xml:space="preserve"> (figure 4) w</w:t>
+      </w:r>
+      <w:r>
+        <w:rPr>
+          <w:noProof/>
+        </w:rPr>
+        <w:t xml:space="preserve">hich facilitates the storage of the map tiles, allowing other classes to query and test on the contents of various avaliable functions </w:t>
+      </w:r>
+      <w:r>
+        <w:rPr>
+          <w:noProof/>
+        </w:rPr>
+        <w:t>as shown below.</w:t>
+      </w:r>
+    </w:p>
+    <w:p>
+      <w:r>
+        <w:rPr>
+          <w:noProof/>
+        </w:rPr>
+        <mc:AlternateContent>
+          <mc:Choice Requires="wps">
+            <w:drawing>
+              <wp:anchor distT="0" distB="0" distL="114300" distR="114300" simplePos="0" relativeHeight="251677696" behindDoc="1" locked="0" layoutInCell="1" allowOverlap="1" wp14:anchorId="0DA81D8A" wp14:editId="5A50531C">
+                <wp:simplePos x="0" y="0"/>
+                <wp:positionH relativeFrom="column">
+                  <wp:posOffset>3275188</wp:posOffset>
+                </wp:positionH>
+                <wp:positionV relativeFrom="paragraph">
+                  <wp:posOffset>1565152</wp:posOffset>
+                </wp:positionV>
+                <wp:extent cx="2783840" cy="635"/>
+                <wp:effectExtent l="0" t="0" r="0" b="0"/>
+                <wp:wrapTight wrapText="bothSides">
+                  <wp:wrapPolygon edited="0">
+                    <wp:start x="0" y="0"/>
+                    <wp:lineTo x="0" y="21600"/>
+                    <wp:lineTo x="21600" y="21600"/>
+                    <wp:lineTo x="21600" y="0"/>
+                  </wp:wrapPolygon>
+                </wp:wrapTight>
+                <wp:docPr id="24" name="Text Box 24"/>
+                <wp:cNvGraphicFramePr/>
+                <a:graphic xmlns:a="http://schemas.openxmlformats.org/drawingml/2006/main">
+                  <a:graphicData uri="http://schemas.microsoft.com/office/word/2010/wordprocessingShape">
+                    <wps:wsp>
+                      <wps:cNvSpPr txBox="1"/>
+                      <wps:spPr>
+                        <a:xfrm>
+                          <a:off x="0" y="0"/>
+                          <a:ext cx="2783840" cy="635"/>
+                        </a:xfrm>
+                        <a:prstGeom prst="rect">
+                          <a:avLst/>
+                        </a:prstGeom>
+                        <a:solidFill>
+                          <a:prstClr val="white"/>
+                        </a:solidFill>
+                        <a:ln>
+                          <a:noFill/>
+                        </a:ln>
+                      </wps:spPr>
+                      <wps:txbx>
+                        <w:txbxContent>
+                          <w:p>
+                            <w:pPr>
+                              <w:pStyle w:val="Caption"/>
+                              <w:rPr>
+                                <w:noProof/>
+                              </w:rPr>
+                            </w:pPr>
+                            <w:r>
+                              <w:t xml:space="preserve">Figure </w:t>
+                            </w:r>
+                            <w:fldSimple w:instr=" SEQ Figure \* ARABIC ">
+                              <w:r>
+                                <w:rPr>
+                                  <w:noProof/>
+                                </w:rPr>
+                                <w:t>4</w:t>
+                              </w:r>
+                            </w:fldSimple>
+                            <w:r>
+                              <w:t xml:space="preserve"> </w:t>
+                            </w:r>
+                            <w:proofErr w:type="spellStart"/>
+                            <w:r>
+                              <w:t>GameBlocks</w:t>
+                            </w:r>
+                            <w:proofErr w:type="spellEnd"/>
+                          </w:p>
+                        </w:txbxContent>
+                      </wps:txbx>
+                      <wps:bodyPr rot="0" spcFirstLastPara="0" vertOverflow="overflow" horzOverflow="overflow" vert="horz" wrap="square" lIns="0" tIns="0" rIns="0" bIns="0" numCol="1" spcCol="0" rtlCol="0" fromWordArt="0" anchor="t" anchorCtr="0" forceAA="0" compatLnSpc="1">
+                        <a:prstTxWarp prst="textNoShape">
+                          <a:avLst/>
+                        </a:prstTxWarp>
+                        <a:spAutoFit/>
+                      </wps:bodyPr>
+                    </wps:wsp>
+                  </a:graphicData>
+                </a:graphic>
+              </wp:anchor>
+            </w:drawing>
+          </mc:Choice>
+          <mc:Fallback>
+            <w:pict>
+              <v:shape w14:anchorId="0DA81D8A" id="Text Box 24" o:spid="_x0000_s1031" type="#_x0000_t202" style="position:absolute;margin-left:257.9pt;margin-top:123.25pt;width:219.2pt;height:.05pt;z-index:-251638784;visibility:visible;mso-wrap-style:square;mso-wrap-distance-left:9pt;mso-wrap-distance-top:0;mso-wrap-distance-right:9pt;mso-wrap-distance-bottom:0;mso-position-horizontal:absolute;mso-position-horizontal-relative:text;mso-position-vertical:absolute;mso-position-vertical-relative:text;v-text-anchor:top" o:gfxdata="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" stroked="f">
+                <v:textbox style="mso-fit-shape-to-text:t" inset="0,0,0,0">
+                  <w:txbxContent>
+                    <w:p>
+                      <w:pPr>
+                        <w:pStyle w:val="Caption"/>
+                        <w:rPr>
+                          <w:noProof/>
+                        </w:rPr>
+                      </w:pPr>
+                      <w:r>
+                        <w:t xml:space="preserve">Figure </w:t>
+                      </w:r>
+                      <w:fldSimple w:instr=" SEQ Figure \* ARABIC ">
+                        <w:r>
+                          <w:rPr>
+                            <w:noProof/>
+                          </w:rPr>
+                          <w:t>4</w:t>
+                        </w:r>
+                      </w:fldSimple>
+                      <w:r>
+                        <w:t xml:space="preserve"> </w:t>
+                      </w:r>
+                      <w:proofErr w:type="spellStart"/>
+                      <w:r>
+                        <w:t>GameBlocks</w:t>
+                      </w:r>
+                      <w:proofErr w:type="spellEnd"/>
+                    </w:p>
+                  </w:txbxContent>
+                </v:textbox>
+                <w10:wrap type="tight"/>
+              </v:shape>
+            </w:pict>
+          </mc:Fallback>
+        </mc:AlternateContent>
+      </w:r>
+    </w:p>
+    <w:p>
+      <w:r>
+        <w:rPr>
+          <w:noProof/>
+        </w:rPr>
+        <w:drawing>
+          <wp:anchor distT="0" distB="0" distL="114300" distR="114300" simplePos="0" relativeHeight="251678720" behindDoc="1" locked="0" layoutInCell="1" allowOverlap="1" wp14:anchorId="7C904416" wp14:editId="4D2DD104">
+            <wp:simplePos x="0" y="0"/>
+            <wp:positionH relativeFrom="column">
+              <wp:posOffset>13647</wp:posOffset>
+            </wp:positionH>
+            <wp:positionV relativeFrom="paragraph">
+              <wp:posOffset>206460</wp:posOffset>
+            </wp:positionV>
+            <wp:extent cx="3179928" cy="1009610"/>
+            <wp:effectExtent l="0" t="0" r="1905" b="635"/>
+            <wp:wrapTight wrapText="bothSides">
+              <wp:wrapPolygon edited="0">
+                <wp:start x="0" y="0"/>
+                <wp:lineTo x="0" y="21206"/>
+                <wp:lineTo x="21484" y="21206"/>
+                <wp:lineTo x="21484" y="0"/>
+                <wp:lineTo x="0" y="0"/>
+              </wp:wrapPolygon>
+            </wp:wrapTight>
+            <wp:docPr id="25" name="Picture 25"/>
+            <wp:cNvGraphicFramePr>
+              <a:graphicFrameLocks xmlns:a="http://schemas.openxmlformats.org/drawingml/2006/main" noChangeAspect="1"/>
+            </wp:cNvGraphicFramePr>
+            <a:graphic xmlns:a="http://schemas.openxmlformats.org/drawingml/2006/main">
+              <a:graphicData uri="http://schemas.openxmlformats.org/drawingml/2006/picture">
+                <pic:pic xmlns:pic="http://schemas.openxmlformats.org/drawingml/2006/picture">
+                  <pic:nvPicPr>
+                    <pic:cNvPr id="1" name=""/>
+                    <pic:cNvPicPr/>
+                  </pic:nvPicPr>
+                  <pic:blipFill>
+                    <a:blip r:embed="rId13">
+                      <a:extLst>
+                        <a:ext uri="{28A0092B-C50C-407E-A947-70E740481C1C}">
+                          <a14:useLocalDpi xmlns:a14="http://schemas.microsoft.com/office/drawing/2010/main" val="0"/>
+                        </a:ext>
+                      </a:extLst>
+                    </a:blip>
+                    <a:stretch>
+                      <a:fillRect/>
+                    </a:stretch>
+                  </pic:blipFill>
+                  <pic:spPr>
+                    <a:xfrm>
+                      <a:off x="0" y="0"/>
+                      <a:ext cx="3179928" cy="1009610"/>
+                    </a:xfrm>
+                    <a:prstGeom prst="rect">
+                      <a:avLst/>
+                    </a:prstGeom>
+                  </pic:spPr>
+                </pic:pic>
+              </a:graphicData>
+            </a:graphic>
+          </wp:anchor>
+        </w:drawing>
+      </w:r>
+    </w:p>
+    <w:p/>
+    <w:p/>
+    <w:p>
+      <w:r>
+        <w:br w:type="page"/>
+      </w:r>
+    </w:p>
+    <w:p>
+      <w:pPr>
+        <w:pStyle w:val="Heading2"/>
+      </w:pPr>
+      <w:bookmarkStart w:id="10" w:name="_Toc51361397"/>
+      <w:r>
+        <w:lastRenderedPageBreak/>
+        <w:t>Display of map recreations and sprite sheets</w:t>
+      </w:r>
+      <w:bookmarkEnd w:id="10"/>
+    </w:p>
+    <w:p>
+      <w:r>
+        <w:rPr>
+          <w:noProof/>
+          <w:sz w:val="28"/>
+          <w:szCs w:val="28"/>
+        </w:rPr>
+        <w:drawing>
+          <wp:anchor distT="0" distB="0" distL="114300" distR="114300" simplePos="0" relativeHeight="251668480" behindDoc="1" locked="0" layoutInCell="1" allowOverlap="1" wp14:anchorId="581EE4FF" wp14:editId="3443E5D3">
+            <wp:simplePos x="0" y="0"/>
+            <wp:positionH relativeFrom="column">
+              <wp:posOffset>3063705</wp:posOffset>
+            </wp:positionH>
+            <wp:positionV relativeFrom="paragraph">
+              <wp:posOffset>427071</wp:posOffset>
+            </wp:positionV>
+            <wp:extent cx="1200150" cy="1016635"/>
+            <wp:effectExtent l="0" t="0" r="0" b="0"/>
+            <wp:wrapTight wrapText="bothSides">
+              <wp:wrapPolygon edited="0">
+                <wp:start x="0" y="0"/>
+                <wp:lineTo x="0" y="21047"/>
+                <wp:lineTo x="21257" y="21047"/>
+                <wp:lineTo x="21257" y="0"/>
+                <wp:lineTo x="0" y="0"/>
+              </wp:wrapPolygon>
+            </wp:wrapTight>
+            <wp:docPr id="12" name="Picture 12"/>
+            <wp:cNvGraphicFramePr>
+              <a:graphicFrameLocks xmlns:a="http://schemas.openxmlformats.org/drawingml/2006/main" noChangeAspect="1"/>
+            </wp:cNvGraphicFramePr>
+            <a:graphic xmlns:a="http://schemas.openxmlformats.org/drawingml/2006/main">
+              <a:graphicData uri="http://schemas.openxmlformats.org/drawingml/2006/picture">
+                <pic:pic xmlns:pic="http://schemas.openxmlformats.org/drawingml/2006/picture">
+                  <pic:nvPicPr>
+                    <pic:cNvPr id="0" name="Picture 4"/>
+                    <pic:cNvPicPr>
+                      <a:picLocks noChangeAspect="1" noChangeArrowheads="1"/>
+                    </pic:cNvPicPr>
+                  </pic:nvPicPr>
+                  <pic:blipFill>
+                    <a:blip r:embed="rId14">
+                      <a:extLst>
+                        <a:ext uri="{28A0092B-C50C-407E-A947-70E740481C1C}">
+                          <a14:useLocalDpi xmlns:a14="http://schemas.microsoft.com/office/drawing/2010/main" val="0"/>
+                        </a:ext>
+                      </a:extLst>
+                    </a:blip>
+                    <a:srcRect/>
+                    <a:stretch>
+                      <a:fillRect/>
+                    </a:stretch>
+                  </pic:blipFill>
+                  <pic:spPr bwMode="auto">
+                    <a:xfrm>
+                      <a:off x="0" y="0"/>
+                      <a:ext cx="1200150" cy="1016635"/>
+                    </a:xfrm>
+                    <a:prstGeom prst="rect">
+                      <a:avLst/>
+                    </a:prstGeom>
+                    <a:noFill/>
+                    <a:ln>
+                      <a:noFill/>
+                    </a:ln>
+                  </pic:spPr>
+                </pic:pic>
+              </a:graphicData>
+            </a:graphic>
+            <wp14:sizeRelH relativeFrom="page">
+              <wp14:pctWidth>0</wp14:pctWidth>
+            </wp14:sizeRelH>
+            <wp14:sizeRelV relativeFrom="page">
+              <wp14:pctHeight>0</wp14:pctHeight>
+            </wp14:sizeRelV>
+          </wp:anchor>
+        </w:drawing>
+      </w:r>
+      <w:r>
+        <w:rPr>
+          <w:noProof/>
+          <w:sz w:val="28"/>
+          <w:szCs w:val="28"/>
+        </w:rPr>
+        <w:drawing>
+          <wp:anchor distT="0" distB="0" distL="114300" distR="114300" simplePos="0" relativeHeight="251667456" behindDoc="1" locked="0" layoutInCell="1" allowOverlap="1" wp14:anchorId="2BD4ABAA" wp14:editId="18CA74B3">
+            <wp:simplePos x="0" y="0"/>
+            <wp:positionH relativeFrom="column">
+              <wp:posOffset>4326321</wp:posOffset>
+            </wp:positionH>
+            <wp:positionV relativeFrom="paragraph">
+              <wp:posOffset>447874</wp:posOffset>
+            </wp:positionV>
+            <wp:extent cx="1136015" cy="962025"/>
+            <wp:effectExtent l="0" t="0" r="6985" b="9525"/>
+            <wp:wrapTight wrapText="bothSides">
+              <wp:wrapPolygon edited="0">
+                <wp:start x="0" y="0"/>
+                <wp:lineTo x="0" y="21386"/>
+                <wp:lineTo x="21371" y="21386"/>
+                <wp:lineTo x="21371" y="0"/>
+                <wp:lineTo x="0" y="0"/>
+              </wp:wrapPolygon>
+            </wp:wrapTight>
+            <wp:docPr id="15" name="Picture 15"/>
+            <wp:cNvGraphicFramePr>
+              <a:graphicFrameLocks xmlns:a="http://schemas.openxmlformats.org/drawingml/2006/main" noChangeAspect="1"/>
+            </wp:cNvGraphicFramePr>
+            <a:graphic xmlns:a="http://schemas.openxmlformats.org/drawingml/2006/main">
+              <a:graphicData uri="http://schemas.openxmlformats.org/drawingml/2006/picture">
+                <pic:pic xmlns:pic="http://schemas.openxmlformats.org/drawingml/2006/picture">
+                  <pic:nvPicPr>
+                    <pic:cNvPr id="0" name="Picture 7"/>
+                    <pic:cNvPicPr>
+                      <a:picLocks noChangeAspect="1" noChangeArrowheads="1"/>
+                    </pic:cNvPicPr>
+                  </pic:nvPicPr>
+                  <pic:blipFill>
+                    <a:blip r:embed="rId15">
+                      <a:extLst>
+                        <a:ext uri="{28A0092B-C50C-407E-A947-70E740481C1C}">
+                          <a14:useLocalDpi xmlns:a14="http://schemas.microsoft.com/office/drawing/2010/main" val="0"/>
+                        </a:ext>
+                      </a:extLst>
+                    </a:blip>
+                    <a:srcRect/>
+                    <a:stretch>
+                      <a:fillRect/>
+                    </a:stretch>
+                  </pic:blipFill>
+                  <pic:spPr bwMode="auto">
+                    <a:xfrm>
+                      <a:off x="0" y="0"/>
+                      <a:ext cx="1136015" cy="962025"/>
+                    </a:xfrm>
+                    <a:prstGeom prst="rect">
+                      <a:avLst/>
+                    </a:prstGeom>
+                    <a:noFill/>
+                    <a:ln>
+                      <a:noFill/>
+                    </a:ln>
+                  </pic:spPr>
+                </pic:pic>
+              </a:graphicData>
+            </a:graphic>
+            <wp14:sizeRelH relativeFrom="page">
+              <wp14:pctWidth>0</wp14:pctWidth>
+            </wp14:sizeRelH>
+            <wp14:sizeRelV relativeFrom="page">
+              <wp14:pctHeight>0</wp14:pctHeight>
+            </wp14:sizeRelV>
+          </wp:anchor>
+        </w:drawing>
+      </w:r>
+      <w:r>
+        <w:t xml:space="preserve">As stated before the game is currently experiencing a breaking change that is preventing it from displaying </w:t>
+      </w:r>
+      <w:proofErr w:type="gramStart"/>
+      <w:r>
+        <w:t>it’s</w:t>
+      </w:r>
+      <w:proofErr w:type="gramEnd"/>
+      <w:r>
+        <w:t xml:space="preserve"> graphics, however the below sprite sheet and level recreations will be shown.</w:t>
+      </w:r>
+    </w:p>
+    <w:p>
+      <w:pPr>
+        <w:keepNext/>
+      </w:pPr>
+      <w:r>
+        <w:rPr>
+          <w:noProof/>
+        </w:rPr>
+        <mc:AlternateContent>
+          <mc:Choice Requires="wps">
+            <w:drawing>
+              <wp:anchor distT="0" distB="0" distL="114300" distR="114300" simplePos="0" relativeHeight="251672576" behindDoc="1" locked="0" layoutInCell="1" allowOverlap="1" wp14:anchorId="29EBA5A2" wp14:editId="503E10F1">
+                <wp:simplePos x="0" y="0"/>
+                <wp:positionH relativeFrom="column">
+                  <wp:posOffset>4387215</wp:posOffset>
+                </wp:positionH>
+                <wp:positionV relativeFrom="paragraph">
+                  <wp:posOffset>3215640</wp:posOffset>
+                </wp:positionV>
+                <wp:extent cx="1200150" cy="635"/>
+                <wp:effectExtent l="0" t="0" r="0" b="0"/>
+                <wp:wrapTight wrapText="bothSides">
+                  <wp:wrapPolygon edited="0">
+                    <wp:start x="0" y="0"/>
+                    <wp:lineTo x="0" y="21600"/>
+                    <wp:lineTo x="21600" y="21600"/>
+                    <wp:lineTo x="21600" y="0"/>
+                  </wp:wrapPolygon>
+                </wp:wrapTight>
+                <wp:docPr id="1" name="Text Box 1"/>
+                <wp:cNvGraphicFramePr/>
+                <a:graphic xmlns:a="http://schemas.openxmlformats.org/drawingml/2006/main">
+                  <a:graphicData uri="http://schemas.microsoft.com/office/word/2010/wordprocessingShape">
+                    <wps:wsp>
+                      <wps:cNvSpPr txBox="1"/>
+                      <wps:spPr>
+                        <a:xfrm>
+                          <a:off x="0" y="0"/>
+                          <a:ext cx="1200150" cy="635"/>
+                        </a:xfrm>
+                        <a:prstGeom prst="rect">
+                          <a:avLst/>
+                        </a:prstGeom>
+                        <a:solidFill>
+                          <a:prstClr val="white"/>
+                        </a:solidFill>
+                        <a:ln>
+                          <a:noFill/>
+                        </a:ln>
+                      </wps:spPr>
+                      <wps:txbx>
+                        <w:txbxContent>
+                          <w:p>
+                            <w:pPr>
+                              <w:pStyle w:val="Caption"/>
+                              <w:rPr>
+                                <w:noProof/>
+                                <w:sz w:val="28"/>
+                                <w:szCs w:val="28"/>
+                              </w:rPr>
+                            </w:pPr>
+                            <w:r>
+                              <w:t xml:space="preserve">Figure </w:t>
+                            </w:r>
+                            <w:r>
+                              <w:t>6</w:t>
+                            </w:r>
+                            <w:r>
+                              <w:t xml:space="preserve"> map recreations</w:t>
+                            </w:r>
+                          </w:p>
+                        </w:txbxContent>
+                      </wps:txbx>
+                      <wps:bodyPr rot="0" spcFirstLastPara="0" vertOverflow="overflow" horzOverflow="overflow" vert="horz" wrap="square" lIns="0" tIns="0" rIns="0" bIns="0" numCol="1" spcCol="0" rtlCol="0" fromWordArt="0" anchor="t" anchorCtr="0" forceAA="0" compatLnSpc="1">
+                        <a:prstTxWarp prst="textNoShape">
+                          <a:avLst/>
+                        </a:prstTxWarp>
+                        <a:spAutoFit/>
+                      </wps:bodyPr>
+                    </wps:wsp>
+                  </a:graphicData>
+                </a:graphic>
+              </wp:anchor>
+            </w:drawing>
+          </mc:Choice>
+          <mc:Fallback>
+            <w:pict>
+              <v:shape w14:anchorId="29EBA5A2" id="Text Box 1" o:spid="_x0000_s1032" type="#_x0000_t202" style="position:absolute;margin-left:345.45pt;margin-top:253.2pt;width:94.5pt;height:.05pt;z-index:-251643904;visibility:visible;mso-wrap-style:square;mso-wrap-distance-left:9pt;mso-wrap-distance-top:0;mso-wrap-distance-right:9pt;mso-wrap-distance-bottom:0;mso-position-horizontal:absolute;mso-position-horizontal-relative:text;mso-position-vertical:absolute;mso-position-vertical-relative:text;v-text-anchor:top" o:gfxdata="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" stroked="f">
+                <v:textbox style="mso-fit-shape-to-text:t" inset="0,0,0,0">
+                  <w:txbxContent>
+                    <w:p>
+                      <w:pPr>
+                        <w:pStyle w:val="Caption"/>
+                        <w:rPr>
+                          <w:noProof/>
+                          <w:sz w:val="28"/>
+                          <w:szCs w:val="28"/>
+                        </w:rPr>
+                      </w:pPr>
+                      <w:r>
+                        <w:t xml:space="preserve">Figure </w:t>
+                      </w:r>
+                      <w:r>
+                        <w:t>6</w:t>
+                      </w:r>
+                      <w:r>
+                        <w:t xml:space="preserve"> map recreations</w:t>
+                      </w:r>
+                    </w:p>
+                  </w:txbxContent>
+                </v:textbox>
+                <w10:wrap type="tight"/>
+              </v:shape>
+            </w:pict>
+          </mc:Fallback>
+        </mc:AlternateContent>
+      </w:r>
+      <w:r>
+        <w:rPr>
+          <w:noProof/>
+          <w:sz w:val="28"/>
+          <w:szCs w:val="28"/>
+        </w:rPr>
+        <w:drawing>
+          <wp:anchor distT="0" distB="0" distL="114300" distR="114300" simplePos="0" relativeHeight="251669504" behindDoc="1" locked="0" layoutInCell="1" allowOverlap="1" wp14:anchorId="781CC643" wp14:editId="02EEFAF2">
+            <wp:simplePos x="0" y="0"/>
+            <wp:positionH relativeFrom="column">
+              <wp:posOffset>4387755</wp:posOffset>
+            </wp:positionH>
+            <wp:positionV relativeFrom="paragraph">
+              <wp:posOffset>2141978</wp:posOffset>
+            </wp:positionV>
+            <wp:extent cx="1200150" cy="1016635"/>
+            <wp:effectExtent l="0" t="0" r="0" b="0"/>
+            <wp:wrapTight wrapText="bothSides">
+              <wp:wrapPolygon edited="0">
+                <wp:start x="0" y="0"/>
+                <wp:lineTo x="0" y="21047"/>
+                <wp:lineTo x="21257" y="21047"/>
+                <wp:lineTo x="21257" y="0"/>
+                <wp:lineTo x="0" y="0"/>
+              </wp:wrapPolygon>
+            </wp:wrapTight>
+            <wp:docPr id="13" name="Picture 13"/>
+            <wp:cNvGraphicFramePr>
+              <a:graphicFrameLocks xmlns:a="http://schemas.openxmlformats.org/drawingml/2006/main" noChangeAspect="1"/>
+            </wp:cNvGraphicFramePr>
+            <a:graphic xmlns:a="http://schemas.openxmlformats.org/drawingml/2006/main">
+              <a:graphicData uri="http://schemas.openxmlformats.org/drawingml/2006/picture">
+                <pic:pic xmlns:pic="http://schemas.openxmlformats.org/drawingml/2006/picture">
+                  <pic:nvPicPr>
+                    <pic:cNvPr id="0" name="Picture 5"/>
+                    <pic:cNvPicPr>
+                      <a:picLocks noChangeAspect="1" noChangeArrowheads="1"/>
+                    </pic:cNvPicPr>
+                  </pic:nvPicPr>
+                  <pic:blipFill>
+                    <a:blip r:embed="rId16">
+                      <a:extLst>
+                        <a:ext uri="{28A0092B-C50C-407E-A947-70E740481C1C}">
+                          <a14:useLocalDpi xmlns:a14="http://schemas.microsoft.com/office/drawing/2010/main" val="0"/>
+                        </a:ext>
+                      </a:extLst>
+                    </a:blip>
+                    <a:srcRect/>
+                    <a:stretch>
+                      <a:fillRect/>
+                    </a:stretch>
+                  </pic:blipFill>
+                  <pic:spPr bwMode="auto">
+                    <a:xfrm>
+                      <a:off x="0" y="0"/>
+                      <a:ext cx="1200150" cy="1016635"/>
+                    </a:xfrm>
+                    <a:prstGeom prst="rect">
+                      <a:avLst/>
+                    </a:prstGeom>
+                    <a:noFill/>
+                    <a:ln>
+                      <a:noFill/>
+                    </a:ln>
+                  </pic:spPr>
+                </pic:pic>
+              </a:graphicData>
+            </a:graphic>
+            <wp14:sizeRelH relativeFrom="page">
+              <wp14:pctWidth>0</wp14:pctWidth>
+            </wp14:sizeRelH>
+            <wp14:sizeRelV relativeFrom="page">
+              <wp14:pctHeight>0</wp14:pctHeight>
+            </wp14:sizeRelV>
+          </wp:anchor>
+        </w:drawing>
+      </w:r>
+      <w:r>
+        <w:rPr>
+          <w:noProof/>
+          <w:sz w:val="28"/>
+          <w:szCs w:val="28"/>
+        </w:rPr>
+        <w:drawing>
+          <wp:anchor distT="0" distB="0" distL="114300" distR="114300" simplePos="0" relativeHeight="251671552" behindDoc="1" locked="0" layoutInCell="1" allowOverlap="1" wp14:anchorId="251DBA1B" wp14:editId="00796D64">
+            <wp:simplePos x="0" y="0"/>
+            <wp:positionH relativeFrom="column">
+              <wp:posOffset>4352754</wp:posOffset>
+            </wp:positionH>
+            <wp:positionV relativeFrom="paragraph">
+              <wp:posOffset>1014910</wp:posOffset>
+            </wp:positionV>
+            <wp:extent cx="1216025" cy="1029970"/>
+            <wp:effectExtent l="0" t="0" r="3175" b="0"/>
+            <wp:wrapTight wrapText="bothSides">
+              <wp:wrapPolygon edited="0">
+                <wp:start x="0" y="0"/>
+                <wp:lineTo x="0" y="21174"/>
+                <wp:lineTo x="21318" y="21174"/>
+                <wp:lineTo x="21318" y="0"/>
+                <wp:lineTo x="0" y="0"/>
+              </wp:wrapPolygon>
+            </wp:wrapTight>
+            <wp:docPr id="14" name="Picture 14"/>
+            <wp:cNvGraphicFramePr>
+              <a:graphicFrameLocks xmlns:a="http://schemas.openxmlformats.org/drawingml/2006/main" noChangeAspect="1"/>
+            </wp:cNvGraphicFramePr>
+            <a:graphic xmlns:a="http://schemas.openxmlformats.org/drawingml/2006/main">
+              <a:graphicData uri="http://schemas.openxmlformats.org/drawingml/2006/picture">
+                <pic:pic xmlns:pic="http://schemas.openxmlformats.org/drawingml/2006/picture">
+                  <pic:nvPicPr>
+                    <pic:cNvPr id="0" name="Picture 6"/>
+                    <pic:cNvPicPr>
+                      <a:picLocks noChangeAspect="1" noChangeArrowheads="1"/>
+                    </pic:cNvPicPr>
+                  </pic:nvPicPr>
+                  <pic:blipFill>
+                    <a:blip r:embed="rId17">
+                      <a:extLst>
+                        <a:ext uri="{28A0092B-C50C-407E-A947-70E740481C1C}">
+                          <a14:useLocalDpi xmlns:a14="http://schemas.microsoft.com/office/drawing/2010/main" val="0"/>
+                        </a:ext>
+                      </a:extLst>
+                    </a:blip>
+                    <a:srcRect/>
+                    <a:stretch>
+                      <a:fillRect/>
+                    </a:stretch>
+                  </pic:blipFill>
+                  <pic:spPr bwMode="auto">
+                    <a:xfrm>
+                      <a:off x="0" y="0"/>
+                      <a:ext cx="1216025" cy="1029970"/>
+                    </a:xfrm>
+                    <a:prstGeom prst="rect">
+                      <a:avLst/>
+                    </a:prstGeom>
+                    <a:noFill/>
+                    <a:ln>
+                      <a:noFill/>
+                    </a:ln>
+                  </pic:spPr>
+                </pic:pic>
+              </a:graphicData>
+            </a:graphic>
+            <wp14:sizeRelH relativeFrom="page">
+              <wp14:pctWidth>0</wp14:pctWidth>
+            </wp14:sizeRelH>
+            <wp14:sizeRelV relativeFrom="page">
+              <wp14:pctHeight>0</wp14:pctHeight>
+            </wp14:sizeRelV>
+          </wp:anchor>
+        </w:drawing>
+      </w:r>
+      <w:r>
+        <w:rPr>
+          <w:noProof/>
+          <w:sz w:val="28"/>
+          <w:szCs w:val="28"/>
+        </w:rPr>
+        <w:drawing>
+          <wp:anchor distT="0" distB="0" distL="114300" distR="114300" simplePos="0" relativeHeight="251670528" behindDoc="1" locked="0" layoutInCell="1" allowOverlap="1" wp14:anchorId="4D6635B2" wp14:editId="6526D97C">
+            <wp:simplePos x="0" y="0"/>
+            <wp:positionH relativeFrom="column">
+              <wp:posOffset>3077030</wp:posOffset>
+            </wp:positionH>
+            <wp:positionV relativeFrom="paragraph">
+              <wp:posOffset>1007774</wp:posOffset>
+            </wp:positionV>
+            <wp:extent cx="1200510" cy="1016740"/>
+            <wp:effectExtent l="0" t="0" r="0" b="0"/>
+            <wp:wrapTight wrapText="bothSides">
+              <wp:wrapPolygon edited="0">
+                <wp:start x="0" y="0"/>
+                <wp:lineTo x="0" y="21047"/>
+                <wp:lineTo x="21257" y="21047"/>
+                <wp:lineTo x="21257" y="0"/>
+                <wp:lineTo x="0" y="0"/>
+              </wp:wrapPolygon>
+            </wp:wrapTight>
+            <wp:docPr id="11" name="Picture 11"/>
+            <wp:cNvGraphicFramePr>
+              <a:graphicFrameLocks xmlns:a="http://schemas.openxmlformats.org/drawingml/2006/main" noChangeAspect="1"/>
+            </wp:cNvGraphicFramePr>
+            <a:graphic xmlns:a="http://schemas.openxmlformats.org/drawingml/2006/main">
+              <a:graphicData uri="http://schemas.openxmlformats.org/drawingml/2006/picture">
+                <pic:pic xmlns:pic="http://schemas.openxmlformats.org/drawingml/2006/picture">
+                  <pic:nvPicPr>
+                    <pic:cNvPr id="0" name="Picture 3"/>
+                    <pic:cNvPicPr>
+                      <a:picLocks noChangeAspect="1" noChangeArrowheads="1"/>
+                    </pic:cNvPicPr>
+                  </pic:nvPicPr>
+                  <pic:blipFill>
+                    <a:blip r:embed="rId18">
+                      <a:extLst>
+                        <a:ext uri="{28A0092B-C50C-407E-A947-70E740481C1C}">
+                          <a14:useLocalDpi xmlns:a14="http://schemas.microsoft.com/office/drawing/2010/main" val="0"/>
+                        </a:ext>
+                      </a:extLst>
+                    </a:blip>
+                    <a:srcRect/>
+                    <a:stretch>
+                      <a:fillRect/>
+                    </a:stretch>
+                  </pic:blipFill>
+                  <pic:spPr bwMode="auto">
+                    <a:xfrm>
+                      <a:off x="0" y="0"/>
+                      <a:ext cx="1200510" cy="1016740"/>
+                    </a:xfrm>
+                    <a:prstGeom prst="rect">
+                      <a:avLst/>
+                    </a:prstGeom>
+                    <a:noFill/>
+                    <a:ln>
+                      <a:noFill/>
+                    </a:ln>
+                  </pic:spPr>
+                </pic:pic>
+              </a:graphicData>
+            </a:graphic>
+            <wp14:sizeRelH relativeFrom="page">
+              <wp14:pctWidth>0</wp14:pctWidth>
+            </wp14:sizeRelH>
+            <wp14:sizeRelV relativeFrom="page">
+              <wp14:pctHeight>0</wp14:pctHeight>
+            </wp14:sizeRelV>
+          </wp:anchor>
+        </w:drawing>
+      </w:r>
+      <w:r>
+        <w:rPr>
+          <w:noProof/>
+          <w:sz w:val="28"/>
+          <w:szCs w:val="28"/>
+        </w:rPr>
+        <w:drawing>
+          <wp:inline distT="0" distB="0" distL="0" distR="0" wp14:anchorId="1E725DF7" wp14:editId="248B8022">
+            <wp:extent cx="2422525" cy="1446530"/>
+            <wp:effectExtent l="0" t="0" r="0" b="1270"/>
+            <wp:docPr id="16" name="Picture 16"/>
+            <wp:cNvGraphicFramePr>
+              <a:graphicFrameLocks xmlns:a="http://schemas.openxmlformats.org/drawingml/2006/main" noChangeAspect="1"/>
+            </wp:cNvGraphicFramePr>
+            <a:graphic xmlns:a="http://schemas.openxmlformats.org/drawingml/2006/main">
+              <a:graphicData uri="http://schemas.openxmlformats.org/drawingml/2006/picture">
+                <pic:pic xmlns:pic="http://schemas.openxmlformats.org/drawingml/2006/picture">
+                  <pic:nvPicPr>
+                    <pic:cNvPr id="0" name="Picture 8"/>
+                    <pic:cNvPicPr>
+                      <a:picLocks noChangeAspect="1" noChangeArrowheads="1"/>
+                    </pic:cNvPicPr>
+                  </pic:nvPicPr>
+                  <pic:blipFill>
+                    <a:blip r:embed="rId19">
+                      <a:extLst>
+                        <a:ext uri="{28A0092B-C50C-407E-A947-70E740481C1C}">
+                          <a14:useLocalDpi xmlns:a14="http://schemas.microsoft.com/office/drawing/2010/main" val="0"/>
+                        </a:ext>
+                      </a:extLst>
+                    </a:blip>
+                    <a:srcRect/>
+                    <a:stretch>
+                      <a:fillRect/>
+                    </a:stretch>
+                  </pic:blipFill>
+                  <pic:spPr bwMode="auto">
+                    <a:xfrm>
+                      <a:off x="0" y="0"/>
+                      <a:ext cx="2422525" cy="1446530"/>
+                    </a:xfrm>
+                    <a:prstGeom prst="rect">
+                      <a:avLst/>
+                    </a:prstGeom>
+                    <a:noFill/>
+                    <a:ln>
+                      <a:noFill/>
+                    </a:ln>
+                  </pic:spPr>
+                </pic:pic>
+              </a:graphicData>
+            </a:graphic>
+          </wp:inline>
+        </w:drawing>
+      </w:r>
+    </w:p>
+    <w:p>
+      <w:pPr>
+        <w:pStyle w:val="Caption"/>
+      </w:pPr>
+      <w:r>
+        <w:t xml:space="preserve">Figure </w:t>
+      </w:r>
+      <w:r>
+        <w:t>5</w:t>
+      </w:r>
+      <w:r>
+        <w:t>sprite sheet</w:t>
+      </w:r>
+    </w:p>
+    <w:p>
+      <w:r>
+        <w:t xml:space="preserve">In order to create the maps shown to the left sprites are defined by location and stored in an array (figure </w:t>
+      </w:r>
+      <w:r>
+        <w:t>8</w:t>
+      </w:r>
+      <w:r>
+        <w:t xml:space="preserve">). The indexes of this sprite locations can be later called to display and of the sprite, or in this case entire maps(figure </w:t>
+      </w:r>
+      <w:r>
+        <w:t>7</w:t>
+      </w:r>
+      <w:r>
+        <w:t>)</w:t>
+      </w:r>
+    </w:p>
+    <w:p/>
+    <w:p/>
+    <w:p/>
+    <w:p/>
+    <w:p/>
+    <w:p>
+      <w:pPr>
+        <w:keepNext/>
+        <w:jc w:val="right"/>
+      </w:pPr>
+      <w:r>
+        <w:rPr>
+          <w:noProof/>
+        </w:rPr>
+        <mc:AlternateContent>
+          <mc:Choice Requires="wps">
+            <w:drawing>
+              <wp:anchor distT="0" distB="0" distL="114300" distR="114300" simplePos="0" relativeHeight="251674624" behindDoc="1" locked="0" layoutInCell="1" allowOverlap="1" wp14:anchorId="16BF630F" wp14:editId="4747ED99">
+                <wp:simplePos x="0" y="0"/>
+                <wp:positionH relativeFrom="column">
+                  <wp:posOffset>0</wp:posOffset>
+                </wp:positionH>
+                <wp:positionV relativeFrom="paragraph">
+                  <wp:posOffset>2447925</wp:posOffset>
+                </wp:positionV>
+                <wp:extent cx="2818130" cy="635"/>
+                <wp:effectExtent l="0" t="0" r="0" b="0"/>
+                <wp:wrapTight wrapText="bothSides">
+                  <wp:wrapPolygon edited="0">
+                    <wp:start x="0" y="0"/>
+                    <wp:lineTo x="0" y="21600"/>
+                    <wp:lineTo x="21600" y="21600"/>
+                    <wp:lineTo x="21600" y="0"/>
+                  </wp:wrapPolygon>
+                </wp:wrapTight>
+                <wp:docPr id="19" name="Text Box 19"/>
+                <wp:cNvGraphicFramePr/>
+                <a:graphic xmlns:a="http://schemas.openxmlformats.org/drawingml/2006/main">
+                  <a:graphicData uri="http://schemas.microsoft.com/office/word/2010/wordprocessingShape">
+                    <wps:wsp>
+                      <wps:cNvSpPr txBox="1"/>
+                      <wps:spPr>
+                        <a:xfrm>
+                          <a:off x="0" y="0"/>
+                          <a:ext cx="2818130" cy="635"/>
+                        </a:xfrm>
+                        <a:prstGeom prst="rect">
+                          <a:avLst/>
+                        </a:prstGeom>
+                        <a:solidFill>
+                          <a:prstClr val="white"/>
+                        </a:solidFill>
+                        <a:ln>
+                          <a:noFill/>
+                        </a:ln>
+                      </wps:spPr>
+                      <wps:txbx>
+                        <w:txbxContent>
+                          <w:p>
+                            <w:pPr>
+                              <w:pStyle w:val="Caption"/>
+                              <w:rPr>
+                                <w:noProof/>
+                              </w:rPr>
+                            </w:pPr>
+                            <w:r>
+                              <w:t xml:space="preserve">Figure </w:t>
+                            </w:r>
+                            <w:r>
+                              <w:t>7</w:t>
+                            </w:r>
+                            <w:r>
+                              <w:t xml:space="preserve"> maps stored as a 2d array of </w:t>
+                            </w:r>
+                            <w:proofErr w:type="spellStart"/>
+                            <w:r>
+                              <w:t>ints</w:t>
+                            </w:r>
+                            <w:proofErr w:type="spellEnd"/>
+                          </w:p>
+                        </w:txbxContent>
+                      </wps:txbx>
+                      <wps:bodyPr rot="0" spcFirstLastPara="0" vertOverflow="overflow" horzOverflow="overflow" vert="horz" wrap="square" lIns="0" tIns="0" rIns="0" bIns="0" numCol="1" spcCol="0" rtlCol="0" fromWordArt="0" anchor="t" anchorCtr="0" forceAA="0" compatLnSpc="1">
+                        <a:prstTxWarp prst="textNoShape">
+                          <a:avLst/>
+                        </a:prstTxWarp>
+                        <a:spAutoFit/>
+                      </wps:bodyPr>
+                    </wps:wsp>
+                  </a:graphicData>
+                </a:graphic>
+              </wp:anchor>
+            </w:drawing>
+          </mc:Choice>
+          <mc:Fallback>
+            <w:pict>
+              <v:shape w14:anchorId="16BF630F" id="Text Box 19" o:spid="_x0000_s1033" type="#_x0000_t202" style="position:absolute;left:0;text-align:left;margin-left:0;margin-top:192.75pt;width:221.9pt;height:.05pt;z-index:-251641856;visibility:visible;mso-wrap-style:square;mso-wrap-distance-left:9pt;mso-wrap-distance-top:0;mso-wrap-distance-right:9pt;mso-wrap-distance-bottom:0;mso-position-horizontal:absolute;mso-position-horizontal-relative:text;mso-position-vertical:absolute;mso-position-vertical-relative:text;v-text-anchor:top" o:gfxdata="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" stroked="f">
+                <v:textbox style="mso-fit-shape-to-text:t" inset="0,0,0,0">
+                  <w:txbxContent>
+                    <w:p>
+                      <w:pPr>
+                        <w:pStyle w:val="Caption"/>
+                        <w:rPr>
+                          <w:noProof/>
+                        </w:rPr>
+                      </w:pPr>
+                      <w:r>
+                        <w:t xml:space="preserve">Figure </w:t>
+                      </w:r>
+                      <w:r>
+                        <w:t>7</w:t>
+                      </w:r>
+                      <w:r>
+                        <w:t xml:space="preserve"> maps stored as a 2d array of </w:t>
+                      </w:r>
+                      <w:proofErr w:type="spellStart"/>
+                      <w:r>
+                        <w:t>ints</w:t>
+                      </w:r>
+                      <w:proofErr w:type="spellEnd"/>
+                    </w:p>
+                  </w:txbxContent>
+                </v:textbox>
+                <w10:wrap type="tight"/>
+              </v:shape>
+            </w:pict>
+          </mc:Fallback>
+        </mc:AlternateContent>
+      </w:r>
+      <w:r>
+        <w:rPr>
+          <w:noProof/>
+        </w:rPr>
+        <w:drawing>
+          <wp:anchor distT="0" distB="0" distL="114300" distR="114300" simplePos="0" relativeHeight="251673600" behindDoc="1" locked="0" layoutInCell="1" allowOverlap="1" wp14:anchorId="2D72D46F" wp14:editId="294C759A">
+            <wp:simplePos x="0" y="0"/>
+            <wp:positionH relativeFrom="margin">
+              <wp:align>left</wp:align>
+            </wp:positionH>
+            <wp:positionV relativeFrom="paragraph">
+              <wp:posOffset>9506</wp:posOffset>
+            </wp:positionV>
+            <wp:extent cx="2818130" cy="2381885"/>
+            <wp:effectExtent l="0" t="0" r="1270" b="0"/>
+            <wp:wrapTight wrapText="bothSides">
+              <wp:wrapPolygon edited="0">
+                <wp:start x="0" y="0"/>
+                <wp:lineTo x="0" y="21421"/>
+                <wp:lineTo x="21464" y="21421"/>
+                <wp:lineTo x="21464" y="0"/>
+                <wp:lineTo x="0" y="0"/>
+              </wp:wrapPolygon>
+            </wp:wrapTight>
+            <wp:docPr id="18" name="Picture 18"/>
+            <wp:cNvGraphicFramePr>
+              <a:graphicFrameLocks xmlns:a="http://schemas.openxmlformats.org/drawingml/2006/main" noChangeAspect="1"/>
+            </wp:cNvGraphicFramePr>
+            <a:graphic xmlns:a="http://schemas.openxmlformats.org/drawingml/2006/main">
+              <a:graphicData uri="http://schemas.openxmlformats.org/drawingml/2006/picture">
+                <pic:pic xmlns:pic="http://schemas.openxmlformats.org/drawingml/2006/picture">
+                  <pic:nvPicPr>
+                    <pic:cNvPr id="1" name=""/>
+                    <pic:cNvPicPr/>
+                  </pic:nvPicPr>
+                  <pic:blipFill>
+                    <a:blip r:embed="rId20" cstate="print">
+                      <a:extLst>
+                        <a:ext uri="{28A0092B-C50C-407E-A947-70E740481C1C}">
+                          <a14:useLocalDpi xmlns:a14="http://schemas.microsoft.com/office/drawing/2010/main" val="0"/>
+                        </a:ext>
+                      </a:extLst>
+                    </a:blip>
+                    <a:stretch>
+                      <a:fillRect/>
+                    </a:stretch>
+                  </pic:blipFill>
+                  <pic:spPr>
+                    <a:xfrm>
+                      <a:off x="0" y="0"/>
+                      <a:ext cx="2843249" cy="2403250"/>
+                    </a:xfrm>
+                    <a:prstGeom prst="rect">
+                      <a:avLst/>
+                    </a:prstGeom>
+                  </pic:spPr>
+                </pic:pic>
+              </a:graphicData>
+            </a:graphic>
+            <wp14:sizeRelH relativeFrom="margin">
+              <wp14:pctWidth>0</wp14:pctWidth>
+            </wp14:sizeRelH>
+            <wp14:sizeRelV relativeFrom="margin">
+              <wp14:pctHeight>0</wp14:pctHeight>
+            </wp14:sizeRelV>
+          </wp:anchor>
+        </w:drawing>
+      </w:r>
+      <w:r>
+        <w:rPr>
+          <w:noProof/>
+        </w:rPr>
+        <w:drawing>
+          <wp:inline distT="0" distB="0" distL="0" distR="0" wp14:anchorId="75484F29" wp14:editId="7211DD44">
+            <wp:extent cx="2395182" cy="2342639"/>
+            <wp:effectExtent l="0" t="0" r="5715" b="635"/>
+            <wp:docPr id="17" name="Picture 17"/>
+            <wp:cNvGraphicFramePr>
+              <a:graphicFrameLocks xmlns:a="http://schemas.openxmlformats.org/drawingml/2006/main" noChangeAspect="1"/>
+            </wp:cNvGraphicFramePr>
+            <a:graphic xmlns:a="http://schemas.openxmlformats.org/drawingml/2006/main">
+              <a:graphicData uri="http://schemas.openxmlformats.org/drawingml/2006/picture">
+                <pic:pic xmlns:pic="http://schemas.openxmlformats.org/drawingml/2006/picture">
+                  <pic:nvPicPr>
+                    <pic:cNvPr id="1" name=""/>
+                    <pic:cNvPicPr/>
+                  </pic:nvPicPr>
+                  <pic:blipFill>
+                    <a:blip r:embed="rId21"/>
+                    <a:stretch>
+                      <a:fillRect/>
+                    </a:stretch>
+                  </pic:blipFill>
+                  <pic:spPr>
+                    <a:xfrm>
+                      <a:off x="0" y="0"/>
+                      <a:ext cx="2456210" cy="2402328"/>
                     </a:xfrm>
                     <a:prstGeom prst="rect">
                       <a:avLst/>
@@ -3242,11 +5558,105 @@
           </wp:inline>
         </w:drawing>
       </w:r>
+    </w:p>
+    <w:p>
+      <w:pPr>
+        <w:pStyle w:val="Caption"/>
+        <w:ind w:left="5760" w:firstLine="720"/>
+      </w:pPr>
+      <w:r>
+        <w:t xml:space="preserve">Figure </w:t>
+      </w:r>
+      <w:r>
+        <w:t>8</w:t>
+      </w:r>
+      <w:r>
+        <w:t xml:space="preserve"> stored sprites</w:t>
+      </w:r>
+    </w:p>
+    <w:p>
       <w:r>
         <w:br w:type="page"/>
       </w:r>
     </w:p>
-    <w:p/>
+    <w:p>
+      <w:pPr>
+        <w:pStyle w:val="Heading2"/>
+      </w:pPr>
+      <w:bookmarkStart w:id="11" w:name="_Toc51361398"/>
+      <w:r>
+        <w:lastRenderedPageBreak/>
+        <w:t>Dynamic Model</w:t>
+      </w:r>
+      <w:r>
+        <w:rPr>
+          <w:noProof/>
+        </w:rPr>
+        <w:drawing>
+          <wp:inline distT="0" distB="0" distL="0" distR="0" wp14:anchorId="02E98684" wp14:editId="6F6983DB">
+            <wp:extent cx="5725160" cy="2606675"/>
+            <wp:effectExtent l="0" t="0" r="8890" b="3175"/>
+            <wp:docPr id="9" name="Picture 9"/>
+            <wp:cNvGraphicFramePr>
+              <a:graphicFrameLocks xmlns:a="http://schemas.openxmlformats.org/drawingml/2006/main" noChangeAspect="1"/>
+            </wp:cNvGraphicFramePr>
+            <a:graphic xmlns:a="http://schemas.openxmlformats.org/drawingml/2006/main">
+              <a:graphicData uri="http://schemas.openxmlformats.org/drawingml/2006/picture">
+                <pic:pic xmlns:pic="http://schemas.openxmlformats.org/drawingml/2006/picture">
+                  <pic:nvPicPr>
+                    <pic:cNvPr id="0" name="Picture 2"/>
+                    <pic:cNvPicPr>
+                      <a:picLocks noChangeAspect="1" noChangeArrowheads="1"/>
+                    </pic:cNvPicPr>
+                  </pic:nvPicPr>
+                  <pic:blipFill>
+                    <a:blip r:embed="rId22">
+                      <a:extLst>
+                        <a:ext uri="{28A0092B-C50C-407E-A947-70E740481C1C}">
+                          <a14:useLocalDpi xmlns:a14="http://schemas.microsoft.com/office/drawing/2010/main" val="0"/>
+                        </a:ext>
+                      </a:extLst>
+                    </a:blip>
+                    <a:srcRect/>
+                    <a:stretch>
+                      <a:fillRect/>
+                    </a:stretch>
+                  </pic:blipFill>
+                  <pic:spPr bwMode="auto">
+                    <a:xfrm>
+                      <a:off x="0" y="0"/>
+                      <a:ext cx="5725160" cy="2606675"/>
+                    </a:xfrm>
+                    <a:prstGeom prst="rect">
+                      <a:avLst/>
+                    </a:prstGeom>
+                    <a:noFill/>
+                    <a:ln>
+                      <a:noFill/>
+                    </a:ln>
+                  </pic:spPr>
+                </pic:pic>
+              </a:graphicData>
+            </a:graphic>
+          </wp:inline>
+        </w:drawing>
+      </w:r>
+      <w:bookmarkEnd w:id="11"/>
+    </w:p>
+    <w:p>
+      <w:pPr>
+        <w:pStyle w:val="Caption"/>
+      </w:pPr>
+      <w:r>
+        <w:t xml:space="preserve">Figure </w:t>
+      </w:r>
+      <w:r>
+        <w:t>9</w:t>
+      </w:r>
+      <w:r>
+        <w:t xml:space="preserve"> dynamic model of the main implementation</w:t>
+      </w:r>
+    </w:p>
     <w:p/>
     <w:p>
       <w:pPr>
@@ -3256,20 +5666,28 @@
           <w:szCs w:val="28"/>
         </w:rPr>
       </w:pPr>
+      <w:bookmarkStart w:id="12" w:name="_Toc51361399"/>
       <w:r>
         <w:rPr>
           <w:sz w:val="28"/>
           <w:szCs w:val="28"/>
         </w:rPr>
-        <w:t>Summary of software Architecture</w:t>
-      </w:r>
-      <w:bookmarkStart w:id="7" w:name="_GoBack"/>
-      <w:bookmarkEnd w:id="7"/>
+        <w:t>Testing</w:t>
+      </w:r>
+      <w:bookmarkEnd w:id="12"/>
+    </w:p>
+    <w:p>
+      <w:r>
+        <w:t>A small amount of testing has been conducted, however due to the fact that very few of the product use cases aren’t in a functional state it has been virtually impossible to conduct large scale tests. As more progress is made on the game the defined product use cases and functional requirements will be tested to ensure the game is functioning correct and reliable.</w:t>
+      </w:r>
     </w:p>
     <w:p/>
     <w:p/>
-    <w:p/>
-    <w:p/>
+    <w:p>
+      <w:r>
+        <w:br w:type="page"/>
+      </w:r>
+    </w:p>
     <w:p>
       <w:pPr>
         <w:pStyle w:val="Heading1"/>
@@ -3278,58 +5696,7 @@
           <w:szCs w:val="28"/>
         </w:rPr>
       </w:pPr>
-      <w:r>
-        <w:rPr>
-          <w:sz w:val="28"/>
-          <w:szCs w:val="28"/>
-        </w:rPr>
-        <w:t>Summary of Software Design</w:t>
-      </w:r>
-    </w:p>
-    <w:p/>
-    <w:p/>
-    <w:p/>
-    <w:p/>
-    <w:p/>
-    <w:p/>
-    <w:p/>
-    <w:p/>
-    <w:p/>
-    <w:p/>
-    <w:p/>
-    <w:p/>
-    <w:p>
-      <w:pPr>
-        <w:pStyle w:val="Heading1"/>
-        <w:rPr>
-          <w:sz w:val="28"/>
-          <w:szCs w:val="28"/>
-        </w:rPr>
-      </w:pPr>
-      <w:r>
-        <w:rPr>
-          <w:sz w:val="28"/>
-          <w:szCs w:val="28"/>
-        </w:rPr>
-        <w:t>Testing</w:t>
-      </w:r>
-    </w:p>
-    <w:p/>
-    <w:p/>
-    <w:p/>
-    <w:p>
-      <w:r>
-        <w:br w:type="page"/>
-      </w:r>
-    </w:p>
-    <w:p>
-      <w:pPr>
-        <w:pStyle w:val="Heading1"/>
-        <w:rPr>
-          <w:sz w:val="28"/>
-          <w:szCs w:val="28"/>
-        </w:rPr>
-      </w:pPr>
+      <w:bookmarkStart w:id="13" w:name="_Toc51361400"/>
       <w:r>
         <w:rPr>
           <w:sz w:val="28"/>
@@ -3338,6 +5705,7 @@
         <w:lastRenderedPageBreak/>
         <w:t>Version Control</w:t>
       </w:r>
+      <w:bookmarkEnd w:id="13"/>
     </w:p>
     <w:p>
       <w:pPr>
@@ -3367,7 +5735,7 @@
                     </pic:cNvPicPr>
                   </pic:nvPicPr>
                   <pic:blipFill>
-                    <a:blip r:embed="rId10">
+                    <a:blip r:embed="rId23">
                       <a:extLst>
                         <a:ext uri="{28A0092B-C50C-407E-A947-70E740481C1C}">
                           <a14:useLocalDpi xmlns:a14="http://schemas.microsoft.com/office/drawing/2010/main" val="0"/>
@@ -3406,14 +5774,9 @@
       <w:r>
         <w:t xml:space="preserve">Figure </w:t>
       </w:r>
-      <w:fldSimple w:instr=" SEQ Figure \* ARABIC ">
-        <w:r>
-          <w:rPr>
-            <w:noProof/>
-          </w:rPr>
-          <w:t>1</w:t>
-        </w:r>
-      </w:fldSimple>
+      <w:r>
+        <w:t>10</w:t>
+      </w:r>
       <w:r>
         <w:t xml:space="preserve"> commits by week</w:t>
       </w:r>
@@ -3446,7 +5809,7 @@
                     </pic:cNvPicPr>
                   </pic:nvPicPr>
                   <pic:blipFill>
-                    <a:blip r:embed="rId11">
+                    <a:blip r:embed="rId24">
                       <a:extLst>
                         <a:ext uri="{28A0092B-C50C-407E-A947-70E740481C1C}">
                           <a14:useLocalDpi xmlns:a14="http://schemas.microsoft.com/office/drawing/2010/main" val="0"/>
@@ -3485,14 +5848,9 @@
       <w:r>
         <w:t xml:space="preserve">Figure </w:t>
       </w:r>
-      <w:fldSimple w:instr=" SEQ Figure \* ARABIC ">
-        <w:r>
-          <w:rPr>
-            <w:noProof/>
-          </w:rPr>
-          <w:t>2</w:t>
-        </w:r>
-      </w:fldSimple>
+      <w:r>
+        <w:t>11</w:t>
+      </w:r>
       <w:r>
         <w:t xml:space="preserve"> commits</w:t>
       </w:r>
@@ -3507,9 +5865,11 @@
       <w:pPr>
         <w:pStyle w:val="Heading2"/>
       </w:pPr>
+      <w:bookmarkStart w:id="14" w:name="_Toc51361401"/>
       <w:r>
         <w:t>Method of compilation</w:t>
       </w:r>
+      <w:bookmarkEnd w:id="14"/>
     </w:p>
     <w:p>
       <w:r>
@@ -3520,9 +5880,11 @@
       <w:pPr>
         <w:pStyle w:val="Heading2"/>
       </w:pPr>
+      <w:bookmarkStart w:id="15" w:name="_Toc51361402"/>
       <w:r>
         <w:t>Efforts so far</w:t>
       </w:r>
+      <w:bookmarkEnd w:id="15"/>
     </w:p>
     <w:p>
       <w:r>
@@ -3532,28 +5894,29 @@
         <w:t xml:space="preserve"> </w:t>
       </w:r>
       <w:r>
-        <w:t xml:space="preserve">As can be seen in the graphs there was a </w:t>
-      </w:r>
-      <w:r>
-        <w:t xml:space="preserve">slight </w:t>
-      </w:r>
-      <w:r>
-        <w:t xml:space="preserve">hiccup </w:t>
-      </w:r>
-      <w:r>
-        <w:t>around the 23d of august will a lot of difficulty was experienced integrating the SDL image package with the code</w:t>
-      </w:r>
-      <w:r>
-        <w:t>; the package was difficult in its application and positioning so that the rest of the project could access it’s vital functionality. During this time work had to be done learning the methods of makefile creation was necessary as the project had become too large and complicated to continue using the previous method of .bat command line files (which had to be rewritten every time a new file was created).</w:t>
+        <w:t>As can be seen in the graphs there was a slight hiccup around the 23d of august will a lot of difficulty was experienced integrating the SDL image package with the code</w:t>
+      </w:r>
+      <w:r>
+        <w:t xml:space="preserve">; the package was difficult in its application and positioning so that the rest of the project could access it’s vital functionality. During this time work had to be done learning the methods of </w:t>
+      </w:r>
+      <w:proofErr w:type="spellStart"/>
+      <w:r>
+        <w:t>makefile</w:t>
+      </w:r>
+      <w:proofErr w:type="spellEnd"/>
+      <w:r>
+        <w:t xml:space="preserve"> creation was necessary as the project had become too large and complicated to continue using the previous method of .bat command line files (which had to be rewritten every time a new file was created).</w:t>
       </w:r>
     </w:p>
     <w:p>
       <w:pPr>
         <w:pStyle w:val="Heading2"/>
       </w:pPr>
+      <w:bookmarkStart w:id="16" w:name="_Toc51361403"/>
       <w:r>
         <w:t>Efforts in future</w:t>
       </w:r>
+      <w:bookmarkEnd w:id="16"/>
     </w:p>
     <w:p>
       <w:r>
@@ -4683,7 +7046,6 @@
   <w:style w:type="character" w:default="1" w:styleId="DefaultParagraphFont">
     <w:name w:val="Default Paragraph Font"/>
     <w:uiPriority w:val="1"/>
-    <w:semiHidden/>
     <w:unhideWhenUsed/>
   </w:style>
   <w:style w:type="table" w:default="1" w:styleId="TableNormal">
@@ -5240,7 +7602,7 @@
 </file>
 
 <file path=customXml/itemProps1.xml><?xml version="1.0" encoding="utf-8"?>
-<ds:datastoreItem xmlns:ds="http://schemas.openxmlformats.org/officeDocument/2006/customXml" ds:itemID="{53C3D028-D2F6-4A14-AF26-373BB59035A5}">
+<ds:datastoreItem xmlns:ds="http://schemas.openxmlformats.org/officeDocument/2006/customXml" ds:itemID="{18EA995A-70E8-457B-8BBD-B73294EA3F34}">
   <ds:schemaRefs>
     <ds:schemaRef ds:uri="http://schemas.openxmlformats.org/officeDocument/2006/bibliography"/>
   </ds:schemaRefs>

</xml_diff>